<commit_message>
finished the main points for part B. will come back to reformat. started parts D, I, & K.
</commit_message>
<xml_diff>
--- a/Easter_CS950_Paper/MY WGU.docx
+++ b/Easter_CS950_Paper/MY WGU.docx
@@ -2333,6 +2333,18 @@
       <w:r>
         <w:t>1) time. As the keys increase, and potentially the hash index, it is possible for the HashMap to start processing closer to O(n) time if the key-value ratio begins to get overloaded.</w:t>
       </w:r>
+      <w:r>
+        <w:br/>
+      </w:r>
+      <w:hyperlink r:id="rId16" w:history="1">
+        <w:r>
+          <w:rPr>
+            <w:rStyle w:val="Hyperlink"/>
+            <w:rFonts w:ascii="Calibri" w:hAnsi="Calibri" w:cs="Calibri"/>
+          </w:rPr>
+          <w:t>https://stackoverflow.com/questions/6924852/what-are-the-disadvantages-to-hashmaps</w:t>
+        </w:r>
+      </w:hyperlink>
     </w:p>
     <w:p>
       <w:pPr>
@@ -2341,7 +2353,15 @@
           <w:rFonts w:ascii="Calibri" w:hAnsi="Calibri" w:cs="Calibri"/>
         </w:rPr>
       </w:pPr>
-      <w:hyperlink r:id="rId16" w:tgtFrame="_blank" w:history="1">
+    </w:p>
+    <w:p>
+      <w:pPr>
+        <w:ind w:left="1069"/>
+        <w:rPr>
+          <w:rFonts w:ascii="Calibri" w:hAnsi="Calibri" w:cs="Calibri"/>
+        </w:rPr>
+      </w:pPr>
+      <w:hyperlink r:id="rId17" w:tgtFrame="_blank" w:history="1">
         <w:r>
           <w:rPr>
             <w:rStyle w:val="Hyperlink"/>
@@ -2503,7 +2523,11 @@
         <w:t>a chaining</w:t>
       </w:r>
       <w:r>
-        <w:t xml:space="preserve"> hash table/ hash map which is a form hash map. The book for this course defines a hash table as </w:t>
+        <w:t xml:space="preserve"> hash table/ hash map which is a form hash map. The </w:t>
+      </w:r>
+      <w:r>
+        <w:lastRenderedPageBreak/>
+        <w:t xml:space="preserve">book for this course defines a hash table as </w:t>
       </w:r>
       <w:proofErr w:type="gramStart"/>
       <w:r>
@@ -2569,7 +2593,6 @@
           <w:sz w:val="22"/>
           <w:szCs w:val="22"/>
         </w:rPr>
-        <w:lastRenderedPageBreak/>
         <w:br/>
       </w:r>
       <w:r>
@@ -2594,7 +2617,7 @@
           <w:sz w:val="22"/>
           <w:szCs w:val="22"/>
         </w:rPr>
-        <w:t xml:space="preserve"> Still, as the chaining </w:t>
+        <w:t xml:space="preserve"> Still, as the </w:t>
       </w:r>
       <w:r>
         <w:rPr>
@@ -2602,7 +2625,7 @@
           <w:sz w:val="22"/>
           <w:szCs w:val="22"/>
         </w:rPr>
-        <w:t>HashMap</w:t>
+        <w:t>C</w:t>
       </w:r>
       <w:r>
         <w:rPr>
@@ -2610,7 +2633,7 @@
           <w:sz w:val="22"/>
           <w:szCs w:val="22"/>
         </w:rPr>
-        <w:t xml:space="preserve"> is a form of </w:t>
+        <w:t xml:space="preserve">haining </w:t>
       </w:r>
       <w:r>
         <w:rPr>
@@ -2626,18 +2649,59 @@
           <w:sz w:val="22"/>
           <w:szCs w:val="22"/>
         </w:rPr>
+        <w:t xml:space="preserve"> is a form of </w:t>
+      </w:r>
+      <w:r>
+        <w:rPr>
+          <w:rFonts w:asciiTheme="minorHAnsi" w:hAnsiTheme="minorHAnsi" w:cstheme="minorHAnsi"/>
+          <w:sz w:val="22"/>
+          <w:szCs w:val="22"/>
+        </w:rPr>
+        <w:t>HashMap</w:t>
+      </w:r>
+      <w:r>
+        <w:rPr>
+          <w:rFonts w:asciiTheme="minorHAnsi" w:hAnsiTheme="minorHAnsi" w:cstheme="minorHAnsi"/>
+          <w:sz w:val="22"/>
+          <w:szCs w:val="22"/>
+        </w:rPr>
         <w:t xml:space="preserve"> </w:t>
       </w:r>
       <w:r>
         <w:t xml:space="preserve">it still shares the benefits of </w:t>
       </w:r>
-      <w:proofErr w:type="gramStart"/>
-      <w:r>
-        <w:t>O(</w:t>
-      </w:r>
-      <w:proofErr w:type="gramEnd"/>
-      <w:r>
-        <w:t>1) time complexity, reduced space complexity.</w:t>
+      <w:r>
+        <w:t>O(1) time complexity</w:t>
+      </w:r>
+      <w:r>
+        <w:t xml:space="preserve"> which is faster than the O(n) time complexity of linear search, and the</w:t>
+      </w:r>
+      <w:r>
+        <w:t xml:space="preserve"> reduced space complexity</w:t>
+      </w:r>
+      <w:r>
+        <w:t xml:space="preserve"> of the </w:t>
+      </w:r>
+      <w:r>
+        <w:t>C</w:t>
+      </w:r>
+      <w:r>
+        <w:t xml:space="preserve">haining </w:t>
+      </w:r>
+      <w:r>
+        <w:t>HashMap</w:t>
+      </w:r>
+      <w:r>
+        <w:t xml:space="preserve"> means that when a bucket is identified</w:t>
+      </w:r>
+      <w:r>
+        <w:t xml:space="preserve"> less time is executed per search for fewer items as compared to having to search an entire list for an item in a linear search</w:t>
+      </w:r>
+      <w:r>
+        <w:t>.</w:t>
+      </w:r>
+      <w:r>
+        <w:t xml:space="preserve"> </w:t>
       </w:r>
     </w:p>
     <w:p>
@@ -2674,13 +2738,11 @@
         <w:t xml:space="preserve">packages </w:t>
       </w:r>
       <w:r>
-        <w:t xml:space="preserve">is designated to a bucket using a </w:t>
-      </w:r>
-      <w:proofErr w:type="gramStart"/>
-      <w:r>
-        <w:t>modulo</w:t>
-      </w:r>
-      <w:proofErr w:type="gramEnd"/>
+        <w:t>is designated to a bucket using a modul</w:t>
+      </w:r>
+      <w:r>
+        <w:t>us</w:t>
+      </w:r>
       <w:r>
         <w:t xml:space="preserve"> of ten </w:t>
       </w:r>
@@ -2900,6 +2962,7 @@
         </w:rPr>
       </w:pPr>
       <w:r>
+        <w:lastRenderedPageBreak/>
         <w:t> </w:t>
       </w:r>
     </w:p>
@@ -2944,7 +3007,6 @@
         </w:rPr>
       </w:pPr>
       <w:r>
-        <w:lastRenderedPageBreak/>
         <w:t>•   delivery deadline</w:t>
       </w:r>
     </w:p>
@@ -3294,7 +3356,7 @@
       <w:r>
         <w:br/>
       </w:r>
-      <w:hyperlink r:id="rId17" w:tgtFrame="_blank" w:history="1">
+      <w:hyperlink r:id="rId18" w:tgtFrame="_blank" w:history="1">
         <w:r>
           <w:rPr>
             <w:rStyle w:val="Hyperlink"/>
@@ -3311,12 +3373,13 @@
         </w:rPr>
       </w:pPr>
       <w:r>
+        <w:lastRenderedPageBreak/>
         <w:t>Point pattern analysis model to find closest points nearest each other in space.</w:t>
       </w:r>
       <w:r>
         <w:br/>
       </w:r>
-      <w:hyperlink r:id="rId18" w:tgtFrame="_blank" w:history="1">
+      <w:hyperlink r:id="rId19" w:tgtFrame="_blank" w:history="1">
         <w:r>
           <w:rPr>
             <w:rStyle w:val="Hyperlink"/>
@@ -3339,9 +3402,6 @@
     <w:p>
       <w:pPr>
         <w:ind w:left="1069"/>
-        <w:rPr>
-          <w:rFonts w:ascii="Calibri" w:hAnsi="Calibri" w:cs="Calibri"/>
-        </w:rPr>
       </w:pPr>
       <w:r>
         <w:t>2.  Verify that the algorithm used in the solution meets </w:t>
@@ -3360,120 +3420,230 @@
     <w:p>
       <w:pPr>
         <w:ind w:left="1069"/>
+      </w:pPr>
+    </w:p>
+    <w:p>
+      <w:pPr>
+        <w:ind w:left="1069"/>
+      </w:pPr>
+      <w:r>
+        <w:t xml:space="preserve">Provide the total combined miles traveled by all trucks. It must be less than 140. </w:t>
+      </w:r>
+    </w:p>
+    <w:p>
+      <w:pPr>
+        <w:ind w:left="1069"/>
+      </w:pPr>
+      <w:r>
+        <w:t>● State that all packages were delivered on time.</w:t>
+      </w:r>
+    </w:p>
+    <w:p>
+      <w:pPr>
+        <w:ind w:left="1069"/>
+      </w:pPr>
+      <w:r>
+        <w:t xml:space="preserve"> ● State that all packages were delivered according to their delivery specifications.</w:t>
+      </w:r>
+    </w:p>
+    <w:p>
+      <w:pPr>
+        <w:ind w:left="1069"/>
+        <w:rPr>
+          <w:rFonts w:ascii="Calibri" w:hAnsi="Calibri" w:cs="Calibri"/>
+        </w:rPr>
+      </w:pPr>
+      <w:r>
+        <w:t xml:space="preserve"> ● Describe how all the above points are verifiable through the user interface</w:t>
+      </w:r>
+    </w:p>
+    <w:p>
+      <w:pPr>
+        <w:ind w:left="1069"/>
+        <w:rPr>
+          <w:rFonts w:ascii="Calibri" w:hAnsi="Calibri" w:cs="Calibri"/>
+        </w:rPr>
+      </w:pPr>
+      <w:r>
+        <w:t> </w:t>
+      </w:r>
+    </w:p>
+    <w:p>
+      <w:pPr>
+        <w:ind w:left="1026"/>
+        <w:rPr>
+          <w:rFonts w:ascii="Calibri" w:hAnsi="Calibri" w:cs="Calibri"/>
+        </w:rPr>
+      </w:pPr>
+      <w:r>
+        <w:t>•   Each truck can carry a maximum of 16 packages, and the ID number of each package is unique.</w:t>
+      </w:r>
+      <w:r>
+        <w:t xml:space="preserve"> </w:t>
+      </w:r>
+      <w:r>
+        <w:t>T</w:t>
+      </w:r>
+      <w:r>
+        <w:t>he</w:t>
+      </w:r>
+      <w:r>
+        <w:t xml:space="preserve"> truck can carry </w:t>
+      </w:r>
+      <w:proofErr w:type="gramStart"/>
+      <w:r>
+        <w:t>a up</w:t>
+      </w:r>
+      <w:proofErr w:type="gramEnd"/>
+      <w:r>
+        <w:t xml:space="preserve"> to 16 packages since it’s representation of the</w:t>
+      </w:r>
+      <w:r>
+        <w:t xml:space="preserve"> truck object </w:t>
+      </w:r>
+      <w:r>
+        <w:t>has its</w:t>
+      </w:r>
+      <w:r>
+        <w:t xml:space="preserve"> attribute of </w:t>
+      </w:r>
+      <w:proofErr w:type="spellStart"/>
+      <w:r>
+        <w:t>p</w:t>
+      </w:r>
+      <w:r>
+        <w:t>kg_max</w:t>
+      </w:r>
+      <w:proofErr w:type="spellEnd"/>
+      <w:r>
+        <w:t xml:space="preserve"> is set to sixteen</w:t>
+      </w:r>
+      <w:r>
+        <w:t xml:space="preserve">. The </w:t>
+      </w:r>
+      <w:proofErr w:type="spellStart"/>
+      <w:r>
+        <w:t>pkg_max</w:t>
+      </w:r>
+      <w:proofErr w:type="spellEnd"/>
+      <w:r>
+        <w:t xml:space="preserve"> attribute</w:t>
+      </w:r>
+      <w:r>
+        <w:t xml:space="preserve"> </w:t>
+      </w:r>
+      <w:r>
+        <w:t xml:space="preserve">maintains the maximum </w:t>
+      </w:r>
+      <w:r>
+        <w:t>number</w:t>
+      </w:r>
+      <w:r>
+        <w:t xml:space="preserve"> of packages until manually altered.</w:t>
+      </w:r>
+      <w:r>
+        <w:t xml:space="preserve"> </w:t>
+      </w:r>
+      <w:r>
+        <w:t>To maintain the uniqueness of id, each id is entered individually into one of two lists per truck object in accordance with a planned route associated with the list the id is sorted into.</w:t>
+      </w:r>
+    </w:p>
+    <w:p>
+      <w:pPr>
+        <w:ind w:left="1026"/>
+      </w:pPr>
+      <w:r>
+        <w:t>•   The trucks travel at an average speed of 18 miles per hour and have an infinite amount of gas with no need to stop.</w:t>
+      </w:r>
+    </w:p>
+    <w:p>
+      <w:pPr>
+        <w:ind w:left="1026"/>
+        <w:rPr>
+          <w:rFonts w:ascii="Calibri" w:hAnsi="Calibri" w:cs="Calibri"/>
+        </w:rPr>
+      </w:pPr>
+      <w:r>
+        <w:t>To ensure that the trucks travel at an average speed of eighteen, the truck objects have the value of avg.</w:t>
+      </w:r>
+      <w:r>
+        <w:t xml:space="preserve"> </w:t>
+      </w:r>
+      <w:r>
+        <w:t xml:space="preserve">mph set to eighteen once the objects are instantiated. Representing a limitless supply of gas originated from not setting any variable for gas supply. Expressing no need for the trucks to stop in this program was the result of not developing any conditional logic </w:t>
+      </w:r>
+      <w:r>
+        <w:t>that emulates driving rules which</w:t>
+      </w:r>
+      <w:r>
+        <w:t xml:space="preserve"> would require the trucks to </w:t>
+      </w:r>
+      <w:r>
+        <w:t>stop. Not developing any conditional logic that emulates driving rules also negates the ability for collisions.</w:t>
+      </w:r>
+    </w:p>
+    <w:p>
+      <w:pPr>
+        <w:ind w:left="1026"/>
+      </w:pPr>
+      <w:r>
+        <w:t xml:space="preserve">•   Three trucks and two drivers are available for deliveries. Each driver stays with the same truck </w:t>
+      </w:r>
+      <w:proofErr w:type="gramStart"/>
+      <w:r>
+        <w:t>as long as</w:t>
+      </w:r>
+      <w:proofErr w:type="gramEnd"/>
+      <w:r>
+        <w:t xml:space="preserve"> that truck is in service.</w:t>
+      </w:r>
+      <w:r>
+        <w:br/>
+        <w:t xml:space="preserve">Assuming there is one driver per truck, and that each driver stays with the same track as long as it is in service, the minimum requirement in this instance is simply that each driver has a truck. </w:t>
+      </w:r>
+      <w:proofErr w:type="gramStart"/>
+      <w:r>
+        <w:t>Therefore</w:t>
+      </w:r>
+      <w:proofErr w:type="gramEnd"/>
+      <w:r>
+        <w:t xml:space="preserve"> only two truck objects were instantiated in this program and their combined total distance 124.7 miles meets the requirement of being under 140 miles. Between both sets of delivery routes executed by the trucks</w:t>
+      </w:r>
+      <w:r>
+        <w:t xml:space="preserve"> all 40 packages were delivered.</w:t>
+      </w:r>
+    </w:p>
+    <w:p>
+      <w:pPr>
+        <w:ind w:left="1026"/>
+        <w:rPr>
+          <w:rFonts w:ascii="Calibri" w:hAnsi="Calibri" w:cs="Calibri"/>
+        </w:rPr>
+      </w:pPr>
+      <w:r>
+        <w:t>•   Drivers leave the hub no earlier than 8:00 a.m., with the truck loaded, and can return to the hub for packages if needed. </w:t>
+      </w:r>
+    </w:p>
+    <w:p>
+      <w:pPr>
+        <w:ind w:left="1026"/>
+        <w:rPr>
+          <w:rFonts w:ascii="Calibri" w:hAnsi="Calibri" w:cs="Calibri"/>
+        </w:rPr>
+      </w:pPr>
+      <w:r>
+        <w:t>•   The delivery and loading times are instantaneous, i.e., no time passes while at a delivery or when moving packages to a truck at the hub (that time is factored into the calculation of the average speed of the trucks).</w:t>
+      </w:r>
+    </w:p>
+    <w:p>
+      <w:pPr>
+        <w:ind w:left="1026"/>
         <w:rPr>
           <w:rFonts w:ascii="Calibri" w:hAnsi="Calibri" w:cs="Calibri"/>
         </w:rPr>
       </w:pPr>
       <w:r>
         <w:lastRenderedPageBreak/>
-        <w:t> </w:t>
-      </w:r>
-    </w:p>
-    <w:p>
-      <w:pPr>
-        <w:ind w:left="1026"/>
-        <w:rPr>
-          <w:rFonts w:ascii="Calibri" w:hAnsi="Calibri" w:cs="Calibri"/>
-        </w:rPr>
-      </w:pPr>
-      <w:r>
-        <w:t>•   Each truck can carry a maximum of 16 packages, and the ID number of each package is unique.</w:t>
-      </w:r>
-      <w:r>
-        <w:t xml:space="preserve"> </w:t>
-      </w:r>
-      <w:r>
-        <w:t>T</w:t>
-      </w:r>
-      <w:r>
-        <w:t xml:space="preserve">he truck object the attribute of </w:t>
-      </w:r>
-      <w:proofErr w:type="spellStart"/>
-      <w:r>
-        <w:t>p</w:t>
-      </w:r>
-      <w:r>
-        <w:t>kg_max</w:t>
-      </w:r>
-      <w:proofErr w:type="spellEnd"/>
-      <w:r>
-        <w:t xml:space="preserve"> is set to sixteen, which </w:t>
-      </w:r>
-      <w:r>
-        <w:t>maintains the maximum amount of packages until manually altered.</w:t>
-      </w:r>
-    </w:p>
-    <w:p>
-      <w:pPr>
-        <w:ind w:left="1026"/>
-        <w:rPr>
-          <w:rFonts w:ascii="Calibri" w:hAnsi="Calibri" w:cs="Calibri"/>
-        </w:rPr>
-      </w:pPr>
-      <w:r>
-        <w:t>•   The trucks travel at an average speed of 18 miles per hour and have an infinite amount of gas with no need to stop.</w:t>
-      </w:r>
-    </w:p>
-    <w:p>
-      <w:pPr>
-        <w:ind w:left="1026"/>
-        <w:rPr>
-          <w:rFonts w:ascii="Calibri" w:hAnsi="Calibri" w:cs="Calibri"/>
-        </w:rPr>
-      </w:pPr>
-      <w:r>
-        <w:t>•   There are no collisions.</w:t>
-      </w:r>
-    </w:p>
-    <w:p>
-      <w:pPr>
-        <w:ind w:left="1026"/>
-        <w:rPr>
-          <w:rFonts w:ascii="Calibri" w:hAnsi="Calibri" w:cs="Calibri"/>
-        </w:rPr>
-      </w:pPr>
-      <w:r>
-        <w:t xml:space="preserve">•   Three trucks and two drivers are available for deliveries. Each driver stays with the same truck </w:t>
-      </w:r>
-      <w:proofErr w:type="gramStart"/>
-      <w:r>
-        <w:t>as long as</w:t>
-      </w:r>
-      <w:proofErr w:type="gramEnd"/>
-      <w:r>
-        <w:t xml:space="preserve"> that truck is in service.</w:t>
-      </w:r>
-    </w:p>
-    <w:p>
-      <w:pPr>
-        <w:ind w:left="1026"/>
-        <w:rPr>
-          <w:rFonts w:ascii="Calibri" w:hAnsi="Calibri" w:cs="Calibri"/>
-        </w:rPr>
-      </w:pPr>
-      <w:r>
-        <w:t>•   Drivers leave the hub no earlier than 8:00 a.m., with the truck loaded, and can return to the hub for packages if needed. </w:t>
-      </w:r>
-    </w:p>
-    <w:p>
-      <w:pPr>
-        <w:ind w:left="1026"/>
-        <w:rPr>
-          <w:rFonts w:ascii="Calibri" w:hAnsi="Calibri" w:cs="Calibri"/>
-        </w:rPr>
-      </w:pPr>
-      <w:r>
-        <w:t>•   The delivery and loading times are instantaneous, i.e., no time passes while at a delivery or when moving packages to a truck at the hub (that time is factored into the calculation of the average speed of the trucks).</w:t>
-      </w:r>
-    </w:p>
-    <w:p>
-      <w:pPr>
-        <w:ind w:left="1026"/>
-        <w:rPr>
-          <w:rFonts w:ascii="Calibri" w:hAnsi="Calibri" w:cs="Calibri"/>
-        </w:rPr>
-      </w:pPr>
-      <w:r>
         <w:t>•   There is up to one special note associated with a package.</w:t>
       </w:r>
     </w:p>
@@ -3511,17 +3681,6 @@
     </w:p>
     <w:p>
       <w:pPr>
-        <w:ind w:left="1026"/>
-        <w:rPr>
-          <w:rFonts w:ascii="Calibri" w:hAnsi="Calibri" w:cs="Calibri"/>
-        </w:rPr>
-      </w:pPr>
-      <w:r>
-        <w:t>•   The day ends when all 40 packages have been delivered.</w:t>
-      </w:r>
-    </w:p>
-    <w:p>
-      <w:pPr>
         <w:ind w:left="1069"/>
         <w:rPr>
           <w:rFonts w:ascii="Calibri" w:hAnsi="Calibri" w:cs="Calibri"/>
@@ -3651,7 +3810,7 @@
           <w:rFonts w:ascii="Calibri" w:hAnsi="Calibri" w:cs="Calibri"/>
         </w:rPr>
       </w:pPr>
-      <w:hyperlink r:id="rId19" w:tgtFrame="_blank" w:history="1">
+      <w:hyperlink r:id="rId20" w:tgtFrame="_blank" w:history="1">
         <w:r>
           <w:rPr>
             <w:rStyle w:val="Hyperlink"/>
@@ -3662,7 +3821,7 @@
       <w:r>
         <w:t xml:space="preserve">, </w:t>
       </w:r>
-      <w:hyperlink r:id="rId20" w:tgtFrame="_blank" w:history="1">
+      <w:hyperlink r:id="rId21" w:tgtFrame="_blank" w:history="1">
         <w:r>
           <w:rPr>
             <w:rStyle w:val="Hyperlink"/>
@@ -3771,7 +3930,11 @@
       </w:r>
       <w:proofErr w:type="spellEnd"/>
       <w:r>
-        <w:t xml:space="preserve"> could remedy the goal of working with shortest distances.</w:t>
+        <w:t xml:space="preserve"> could remedy the goal of working with </w:t>
+      </w:r>
+      <w:r>
+        <w:lastRenderedPageBreak/>
+        <w:t>shortest distances.</w:t>
       </w:r>
       <w:r>
         <w:br/>
@@ -3841,9 +4004,6 @@
     <w:p>
       <w:pPr>
         <w:ind w:left="1069"/>
-        <w:rPr>
-          <w:rFonts w:ascii="Calibri" w:hAnsi="Calibri" w:cs="Calibri"/>
-        </w:rPr>
       </w:pPr>
       <w:r>
         <w:t>1.  Verify that the data structure used in the solution meets </w:t>
@@ -3858,13 +4018,48 @@
       <w:r>
         <w:t> requirements in the scenario.</w:t>
       </w:r>
+      <w:r>
+        <w:br/>
+      </w:r>
+      <w:r>
+        <w:br/>
+        <w:t>To verify all attributes of the packages and statuses that pertain to them, the user can select option</w:t>
+      </w:r>
+      <w:r>
+        <w:t xml:space="preserve"> eight in the user interface and verify the accuracy of the information as they please by selecting option eight after selecting any of the options from option four to option seven. </w:t>
+      </w:r>
+      <w:r>
+        <w:t>Selecting options two or three after any of the options from four to seven also demonstrates how quickly the hash map can retrieve current information on the statuses of all and any package of choosing.</w:t>
+      </w:r>
+      <w:r>
+        <w:br/>
+        <w:t>A user</w:t>
+      </w:r>
+      <w:r>
+        <w:t xml:space="preserve"> could also check the intended results of the program by selecting option one “Check Full Delivery Cycle”. Option one models the intended use of the program by executing the call to each option of option four to option seven once, which represents each truck traveling both routes to deliver all packages according to their delivery requirements in timely</w:t>
+      </w:r>
+      <w:r>
+        <w:t xml:space="preserve"> fashion</w:t>
+      </w:r>
+      <w:r>
+        <w:t>.</w:t>
+      </w:r>
+      <w:r>
+        <w:t xml:space="preserve"> The “Check Full Delivery Cycle” also calls option eight to report that the </w:t>
+      </w:r>
+      <w:r>
+        <w:t>truck’s</w:t>
+      </w:r>
+      <w:r>
+        <w:t xml:space="preserve"> total mileage is 124.69 which is still beneath the 140 miles requirement. </w:t>
+      </w:r>
+      <w:r>
+        <w:br/>
+      </w:r>
     </w:p>
     <w:p>
       <w:pPr>
         <w:ind w:left="1305"/>
-        <w:rPr>
-          <w:rFonts w:ascii="Calibri" w:hAnsi="Calibri" w:cs="Calibri"/>
-        </w:rPr>
       </w:pPr>
       <w:r>
         <w:t>a.  Explain how the time needed to complete the look-up function is affected by changes in the number of packages to be delivered.</w:t>
@@ -3889,6 +4084,67 @@
         </w:rPr>
       </w:pPr>
       <w:r>
+        <w:t>--ids from packages</w:t>
+      </w:r>
+      <w:r>
+        <w:br/>
+        <w:t>--more items to search per index which slows search time</w:t>
+      </w:r>
+      <w:r>
+        <w:t>, since searching through the value list is more like a linear sort</w:t>
+      </w:r>
+      <w:r>
+        <w:br/>
+      </w:r>
+      <w:hyperlink r:id="rId22" w:history="1">
+        <w:r>
+          <w:rPr>
+            <w:rStyle w:val="Hyperlink"/>
+            <w:rFonts w:ascii="Calibri" w:hAnsi="Calibri" w:cs="Calibri"/>
+          </w:rPr>
+          <w:t>https://stackoverflow.com/questions/9849633/hash-table-vs-linear-list</w:t>
+        </w:r>
+      </w:hyperlink>
+      <w:r>
+        <w:rPr>
+          <w:rFonts w:ascii="Calibri" w:hAnsi="Calibri" w:cs="Calibri"/>
+        </w:rPr>
+        <w:br/>
+      </w:r>
+      <w:hyperlink r:id="rId23" w:history="1">
+        <w:r>
+          <w:rPr>
+            <w:rStyle w:val="Hyperlink"/>
+            <w:rFonts w:ascii="Calibri" w:hAnsi="Calibri" w:cs="Calibri"/>
+          </w:rPr>
+          <w:t>https://stackoverflow.com/questions/6924852/what-are-the-disadvantages-to-hashmaps</w:t>
+        </w:r>
+      </w:hyperlink>
+    </w:p>
+    <w:p>
+      <w:pPr>
+        <w:ind w:left="1305"/>
+        <w:rPr>
+          <w:rFonts w:ascii="Calibri" w:hAnsi="Calibri" w:cs="Calibri"/>
+        </w:rPr>
+      </w:pPr>
+    </w:p>
+    <w:p>
+      <w:pPr>
+        <w:ind w:left="1305"/>
+        <w:rPr>
+          <w:rFonts w:ascii="Calibri" w:hAnsi="Calibri" w:cs="Calibri"/>
+        </w:rPr>
+      </w:pPr>
+    </w:p>
+    <w:p>
+      <w:pPr>
+        <w:ind w:left="1305"/>
+        <w:rPr>
+          <w:rFonts w:ascii="Calibri" w:hAnsi="Calibri" w:cs="Calibri"/>
+        </w:rPr>
+      </w:pPr>
+      <w:r>
         <w:t>b.  Explain how the data structure space usage is affected by changes in the number of packages to be delivered.</w:t>
       </w:r>
       <w:r>
@@ -3914,6 +4170,7 @@
         </w:rPr>
       </w:pPr>
       <w:r>
+        <w:lastRenderedPageBreak/>
         <w:t>c.  Describe how changes to the number of trucks or the number of cities would affect the look-up time and the space usage of the data structure.</w:t>
       </w:r>
       <w:r>
@@ -3930,9 +4187,6 @@
       </w:r>
       <w:r>
         <w:br/>
-      </w:r>
-      <w:r>
-        <w:lastRenderedPageBreak/>
         <w:t>--greater number of cities could slow down lookup time in comparison of address index for calc distance. Less cities with greater distances could increase the distances the trucks travel, so the efficiency of the lookup function is determined by distance as well as number of cities.</w:t>
       </w:r>
     </w:p>
@@ -4014,7 +4268,7 @@
           <w:rFonts w:ascii="Calibri" w:hAnsi="Calibri" w:cs="Calibri"/>
         </w:rPr>
       </w:pPr>
-      <w:hyperlink r:id="rId21" w:tgtFrame="_blank" w:history="1">
+      <w:hyperlink r:id="rId24" w:tgtFrame="_blank" w:history="1">
         <w:r>
           <w:rPr>
             <w:rStyle w:val="Hyperlink"/>
@@ -4025,7 +4279,7 @@
       <w:r>
         <w:br/>
       </w:r>
-      <w:hyperlink r:id="rId22" w:tgtFrame="_blank" w:history="1">
+      <w:hyperlink r:id="rId25" w:tgtFrame="_blank" w:history="1">
         <w:r>
           <w:rPr>
             <w:rStyle w:val="Hyperlink"/>
@@ -4233,6 +4487,9 @@
       </w:r>
       <w:r>
         <w:br/>
+      </w:r>
+      <w:r>
+        <w:lastRenderedPageBreak/>
         <w:t xml:space="preserve">File types allowed: doc, docx, rtf, </w:t>
       </w:r>
       <w:proofErr w:type="spellStart"/>

</xml_diff>

<commit_message>
Compiled a list of references for the paper
</commit_message>
<xml_diff>
--- a/Easter_CS950_Paper/MY WGU.docx
+++ b/Easter_CS950_Paper/MY WGU.docx
@@ -25,7 +25,7 @@
         </w:rPr>
         <w:t xml:space="preserve">        </w:t>
       </w:r>
-      <w:hyperlink r:id="rId8" w:tgtFrame="_blank" w:tooltip="My WGU Home" w:history="1">
+      <w:hyperlink r:id="rId10" w:tgtFrame="_blank" w:tooltip="My WGU Home" w:history="1">
         <w:r>
           <w:rPr>
             <w:rFonts w:ascii="Lato" w:hAnsi="Lato"/>
@@ -1850,7 +1850,7 @@
           <w:rFonts w:ascii="Calibri" w:hAnsi="Calibri" w:cs="Calibri"/>
         </w:rPr>
       </w:pPr>
-      <w:hyperlink r:id="rId9" w:tgtFrame="_blank" w:history="1">
+      <w:hyperlink r:id="rId11" w:tgtFrame="_blank" w:history="1">
         <w:r>
           <w:rPr>
             <w:rStyle w:val="Hyperlink"/>
@@ -1925,11 +1925,9 @@
       <w:r>
         <w:t xml:space="preserve">One of the difficult things to account for scaling up is that more addresses means we would need to switch from adjacency matrix as that isn't maintainable when you have large numbers of addresses (greater than fifty or one hundred).We could keep writing data to a csv file, but in reality, for industry we may want to connect to a database like SQL using </w:t>
       </w:r>
-      <w:proofErr w:type="spellStart"/>
-      <w:r>
-        <w:t>sqllite</w:t>
-      </w:r>
-      <w:proofErr w:type="spellEnd"/>
+      <w:r>
+        <w:t>SQLite</w:t>
+      </w:r>
       <w:r>
         <w:t xml:space="preserve"> library in python or MongoDB using a </w:t>
       </w:r>
@@ -1951,13 +1949,20 @@
       <w:r>
         <w:t xml:space="preserve">If the trucks were allowed to go faster, </w:t>
       </w:r>
-      <w:proofErr w:type="gramStart"/>
-      <w:r>
-        <w:t>similar to</w:t>
-      </w:r>
-      <w:proofErr w:type="gramEnd"/>
-      <w:r>
-        <w:t xml:space="preserve"> average speed in real life, that may also hasten the number of deliveries.</w:t>
+      <w:r>
+        <w:t>like</w:t>
+      </w:r>
+      <w:r>
+        <w:t xml:space="preserve"> average speed in real life, that may also hasten the number of deliveries</w:t>
+      </w:r>
+      <w:r>
+        <w:t xml:space="preserve"> </w:t>
+      </w:r>
+      <w:r>
+        <w:t>(Union Pacific 2023)</w:t>
+      </w:r>
+      <w:r>
+        <w:t>.</w:t>
       </w:r>
     </w:p>
     <w:p>
@@ -1972,7 +1977,7 @@
       <w:r>
         <w:br/>
       </w:r>
-      <w:hyperlink r:id="rId10" w:anchor=":~:text=Trucks%20travel%20at%20an%20average,and%20cost%2Deffective%20shipping%20solution" w:tgtFrame="_blank" w:history="1">
+      <w:hyperlink r:id="rId12" w:anchor=":~:text=Trucks%20travel%20at%20an%20average,and%20cost%2Deffective%20shipping%20solution" w:tgtFrame="_blank" w:history="1">
         <w:r>
           <w:rPr>
             <w:rStyle w:val="Hyperlink"/>
@@ -2002,7 +2007,7 @@
       <w:r>
         <w:br/>
       </w:r>
-      <w:hyperlink r:id="rId11" w:tgtFrame="_blank" w:history="1">
+      <w:hyperlink r:id="rId13" w:tgtFrame="_blank" w:history="1">
         <w:r>
           <w:rPr>
             <w:rStyle w:val="Hyperlink"/>
@@ -2058,14 +2063,17 @@
           <w:rFonts w:ascii="Calibri" w:hAnsi="Calibri" w:cs="Calibri"/>
         </w:rPr>
       </w:pPr>
-      <w:hyperlink r:id="rId12" w:anchor="naming-styles" w:tgtFrame="_blank" w:history="1">
-        <w:r>
-          <w:rPr>
-            <w:rStyle w:val="Hyperlink"/>
-          </w:rPr>
-          <w:t>https://realpython.com/python-pep8/#naming-styles</w:t>
-        </w:r>
-      </w:hyperlink>
+      <w:r>
+        <w:t xml:space="preserve">The time complexity of the entire program O(n^2) by worst case scenario. Other functions within the program function at </w:t>
+      </w:r>
+      <w:proofErr w:type="gramStart"/>
+      <w:r>
+        <w:t>O(</w:t>
+      </w:r>
+      <w:proofErr w:type="gramEnd"/>
+      <w:r>
+        <w:t>1), or O(n) time, which suggests that on the whole this program is efficient especially since it does not run in O(n!) time or O(2^n).</w:t>
+      </w:r>
     </w:p>
     <w:p>
       <w:pPr>
@@ -2075,119 +2083,70 @@
         </w:rPr>
       </w:pPr>
       <w:r>
-        <w:t xml:space="preserve">The time complexity of the entire program O(n^2) by worst case scenario. Other functions within the program function at </w:t>
+        <w:t>Further, I commented extensively on each major block of code, followed naming conventions, and employed functional programming practices, which means if a new developer needed to understand or revise my code, they should in theory be able to do so with ease</w:t>
+      </w:r>
+      <w:r>
+        <w:t xml:space="preserve"> </w:t>
+      </w:r>
+      <w:r>
+        <w:t>(Finer 2018)</w:t>
+      </w:r>
+      <w:r>
+        <w:t>. Lastly, but not least, I also pasted sources that helped me derive some of the code</w:t>
+      </w:r>
+      <w:r>
+        <w:t xml:space="preserve"> solutions to the traveling salesman problem. The sources give insight to conclusions about the efficiency of the how the code operates, and the logic that has been adapted </w:t>
+      </w:r>
+      <w:r>
+        <w:t>to the expectations of this program.</w:t>
+      </w:r>
+    </w:p>
+    <w:p>
+      <w:pPr>
+        <w:ind w:left="1069"/>
+        <w:rPr>
+          <w:rFonts w:ascii="Calibri" w:hAnsi="Calibri" w:cs="Calibri"/>
+        </w:rPr>
+      </w:pPr>
+      <w:r>
+        <w:t> </w:t>
+      </w:r>
+    </w:p>
+    <w:p>
+      <w:pPr>
+        <w:ind w:left="1069"/>
+        <w:rPr>
+          <w:rFonts w:ascii="Calibri" w:hAnsi="Calibri" w:cs="Calibri"/>
+        </w:rPr>
+      </w:pPr>
+      <w:r>
+        <w:t>6.  Discuss the strengths and weaknesses of the self-adjusting data structures (e.g., the hash table).</w:t>
+      </w:r>
+      <w:r>
+        <w:br/>
+      </w:r>
+      <w:r>
+        <w:t xml:space="preserve">One of the strengths of the </w:t>
+      </w:r>
+      <w:r>
+        <w:t>HashMap</w:t>
+      </w:r>
+      <w:r>
+        <w:t xml:space="preserve"> is </w:t>
+      </w:r>
+      <w:r>
+        <w:t xml:space="preserve">the </w:t>
       </w:r>
       <w:proofErr w:type="gramStart"/>
       <w:r>
-        <w:t>O(</w:t>
+        <w:t>O</w:t>
+      </w:r>
+      <w:r>
+        <w:t>(</w:t>
       </w:r>
       <w:proofErr w:type="gramEnd"/>
       <w:r>
-        <w:t>1), or O(n) time, which suggests that on the whole this program is efficient especially since it does not run in O(n!) time or O(2^n).</w:t>
-      </w:r>
-    </w:p>
-    <w:p>
-      <w:pPr>
-        <w:ind w:left="1069"/>
-        <w:rPr>
-          <w:rFonts w:ascii="Calibri" w:hAnsi="Calibri" w:cs="Calibri"/>
-        </w:rPr>
-      </w:pPr>
-      <w:r>
-        <w:t>Further, I commented extensively on each major block of code, followed naming conventions, and employed functional programming practices, which means if a new developer needed to understand or revise my code, they should in theory be able to do so with ease. Lastly, but not least, I also pasted sources that helped me derive some of the code</w:t>
-      </w:r>
-      <w:r>
-        <w:t xml:space="preserve"> solutions to the traveling salesman problem. The sources give insight to conclusions about the efficiency of the how the code operates, and the logic that has been adapted </w:t>
-      </w:r>
-      <w:r>
-        <w:t>to the expectations of this program.</w:t>
-      </w:r>
-    </w:p>
-    <w:p>
-      <w:pPr>
-        <w:ind w:left="1069"/>
-        <w:rPr>
-          <w:rFonts w:ascii="Calibri" w:hAnsi="Calibri" w:cs="Calibri"/>
-        </w:rPr>
-      </w:pPr>
-      <w:r>
-        <w:t> </w:t>
-      </w:r>
-    </w:p>
-    <w:p>
-      <w:pPr>
-        <w:ind w:left="1069"/>
-        <w:rPr>
-          <w:rFonts w:ascii="Calibri" w:hAnsi="Calibri" w:cs="Calibri"/>
-        </w:rPr>
-      </w:pPr>
-      <w:r>
-        <w:t>6.  Discuss the strengths and weaknesses of the self-adjusting data structures (e.g., the hash table).</w:t>
-      </w:r>
-      <w:r>
-        <w:br/>
-      </w:r>
-      <w:r>
-        <w:t xml:space="preserve">One of the strengths of the </w:t>
-      </w:r>
-      <w:r>
-        <w:t>HashMap</w:t>
-      </w:r>
-      <w:r>
-        <w:t xml:space="preserve"> is </w:t>
-      </w:r>
-      <w:proofErr w:type="gramStart"/>
-      <w:r>
-        <w:t xml:space="preserve">the </w:t>
-      </w:r>
-      <w:r>
-        <w:t xml:space="preserve"> O</w:t>
-      </w:r>
-      <w:proofErr w:type="gramEnd"/>
-      <w:r>
-        <w:t>(1) time complexity for object access time</w:t>
-      </w:r>
-      <w:r>
-        <w:t>.</w:t>
-      </w:r>
-    </w:p>
-    <w:p>
-      <w:pPr>
-        <w:ind w:left="1069"/>
-        <w:rPr>
-          <w:rFonts w:ascii="Calibri" w:hAnsi="Calibri" w:cs="Calibri"/>
-        </w:rPr>
-      </w:pPr>
-      <w:hyperlink r:id="rId13" w:tgtFrame="_blank" w:history="1">
-        <w:r>
-          <w:rPr>
-            <w:rStyle w:val="Hyperlink"/>
-            <w:rFonts w:ascii="Arial" w:hAnsi="Arial" w:cs="Arial"/>
-          </w:rPr>
-          <w:t>https://www.geeksforgeeks.org/hash-map-in-python/</w:t>
-        </w:r>
-      </w:hyperlink>
-    </w:p>
-    <w:p>
-      <w:pPr>
-        <w:ind w:left="1069"/>
-        <w:rPr>
-          <w:rFonts w:ascii="Times New Roman" w:hAnsi="Times New Roman" w:cs="Times New Roman"/>
-          <w:sz w:val="24"/>
-          <w:szCs w:val="24"/>
-        </w:rPr>
-      </w:pPr>
-      <w:r>
-        <w:t xml:space="preserve">Another one of the benefits of using the </w:t>
-      </w:r>
-      <w:r>
-        <w:t>HashMap</w:t>
-      </w:r>
-      <w:r>
-        <w:t xml:space="preserve"> data structure is that </w:t>
-      </w:r>
-      <w:r>
-        <w:t>values map sequentially from the order set by the hash index</w:t>
+        <w:t>1) time complexity for object access time</w:t>
       </w:r>
       <w:r>
         <w:t>.</w:t>
@@ -2218,6 +2177,84 @@
         </w:rPr>
       </w:pPr>
       <w:r>
+        <w:rPr>
+          <w:rFonts w:ascii="Calibri" w:hAnsi="Calibri" w:cs="Calibri"/>
+        </w:rPr>
+        <w:t>(Saxena 2020)</w:t>
+      </w:r>
+    </w:p>
+    <w:p>
+      <w:pPr>
+        <w:ind w:left="1069"/>
+        <w:rPr>
+          <w:rFonts w:ascii="Times New Roman" w:hAnsi="Times New Roman" w:cs="Times New Roman"/>
+          <w:sz w:val="24"/>
+          <w:szCs w:val="24"/>
+        </w:rPr>
+      </w:pPr>
+      <w:r>
+        <w:t xml:space="preserve">Another one of the benefits of using the </w:t>
+      </w:r>
+      <w:r>
+        <w:t>HashMap</w:t>
+      </w:r>
+      <w:r>
+        <w:t xml:space="preserve"> data structure is that </w:t>
+      </w:r>
+      <w:r>
+        <w:t>values map sequentially from the order set by the hash index</w:t>
+      </w:r>
+      <w:r>
+        <w:t>.</w:t>
+      </w:r>
+    </w:p>
+    <w:p>
+      <w:pPr>
+        <w:ind w:left="1069"/>
+        <w:rPr>
+          <w:rFonts w:ascii="Calibri" w:hAnsi="Calibri" w:cs="Calibri"/>
+        </w:rPr>
+      </w:pPr>
+      <w:hyperlink r:id="rId15" w:tgtFrame="_blank" w:history="1">
+        <w:r>
+          <w:rPr>
+            <w:rStyle w:val="Hyperlink"/>
+            <w:rFonts w:ascii="Arial" w:hAnsi="Arial" w:cs="Arial"/>
+          </w:rPr>
+          <w:t>https://www.geeksforgeeks.org/hash-map-in-python/</w:t>
+        </w:r>
+      </w:hyperlink>
+    </w:p>
+    <w:p>
+      <w:pPr>
+        <w:ind w:left="1069"/>
+        <w:rPr>
+          <w:rFonts w:ascii="Calibri" w:hAnsi="Calibri" w:cs="Calibri"/>
+        </w:rPr>
+      </w:pPr>
+      <w:r>
+        <w:rPr>
+          <w:rFonts w:ascii="Calibri" w:hAnsi="Calibri" w:cs="Calibri"/>
+        </w:rPr>
+        <w:t>(Saxena 2020)</w:t>
+      </w:r>
+    </w:p>
+    <w:p>
+      <w:pPr>
+        <w:ind w:left="1069"/>
+        <w:rPr>
+          <w:rFonts w:ascii="Calibri" w:hAnsi="Calibri" w:cs="Calibri"/>
+        </w:rPr>
+      </w:pPr>
+    </w:p>
+    <w:p>
+      <w:pPr>
+        <w:ind w:left="1069"/>
+        <w:rPr>
+          <w:rFonts w:ascii="Calibri" w:hAnsi="Calibri" w:cs="Calibri"/>
+        </w:rPr>
+      </w:pPr>
+      <w:r>
         <w:br/>
       </w:r>
       <w:r>
@@ -2251,7 +2288,22 @@
         <w:t xml:space="preserve"> does not "maintain the same order of items in a collection"</w:t>
       </w:r>
       <w:r>
-        <w:t>. There can be many values per index, and there appears to be no way of getting the count of items other than directly calling the number of items as a parameter from the lookup function, or through iteration</w:t>
+        <w:t>(</w:t>
+      </w:r>
+      <w:proofErr w:type="spellStart"/>
+      <w:r>
+        <w:t>Strmecki</w:t>
+      </w:r>
+      <w:proofErr w:type="spellEnd"/>
+      <w:r>
+        <w:t xml:space="preserve"> 2020)</w:t>
+      </w:r>
+      <w:r>
+        <w:t xml:space="preserve">. There can be many values per index, and </w:t>
+      </w:r>
+      <w:r>
+        <w:lastRenderedPageBreak/>
+        <w:t>there appears to be no way of getting the count of items other than directly calling the number of items as a parameter from the lookup function, or through iteration</w:t>
       </w:r>
       <w:r>
         <w:t xml:space="preserve"> rather then using </w:t>
@@ -2277,7 +2329,7 @@
           <w:rFonts w:ascii="Calibri" w:hAnsi="Calibri" w:cs="Calibri"/>
         </w:rPr>
       </w:pPr>
-      <w:hyperlink r:id="rId15" w:tgtFrame="_blank" w:history="1">
+      <w:hyperlink r:id="rId16" w:tgtFrame="_blank" w:history="1">
         <w:r>
           <w:rPr>
             <w:rStyle w:val="Hyperlink"/>
@@ -2302,14 +2354,6 @@
           <w:rFonts w:ascii="Calibri" w:hAnsi="Calibri" w:cs="Calibri"/>
         </w:rPr>
       </w:pPr>
-    </w:p>
-    <w:p>
-      <w:pPr>
-        <w:ind w:left="1069"/>
-        <w:rPr>
-          <w:rFonts w:ascii="Calibri" w:hAnsi="Calibri" w:cs="Calibri"/>
-        </w:rPr>
-      </w:pPr>
       <w:r>
         <w:t xml:space="preserve">Another one of the weaknesses of HashMap is that a </w:t>
       </w:r>
@@ -2331,12 +2375,15 @@
       </w:r>
       <w:proofErr w:type="gramEnd"/>
       <w:r>
-        <w:t>1) time. As the keys increase, and potentially the hash index, it is possible for the HashMap to start processing closer to O(n) time if the key-value ratio begins to get overloaded.</w:t>
+        <w:t>1) time. As the keys increase, and potentially the hash index, it is possible for the HashMap to start processing closer to O(n) time if the key-value ratio begins to get overloaded</w:t>
+      </w:r>
+      <w:r>
+        <w:t xml:space="preserve"> (Ruane 2011).</w:t>
       </w:r>
       <w:r>
         <w:br/>
       </w:r>
-      <w:hyperlink r:id="rId16" w:history="1">
+      <w:hyperlink r:id="rId17" w:history="1">
         <w:r>
           <w:rPr>
             <w:rStyle w:val="Hyperlink"/>
@@ -2353,6 +2400,9 @@
           <w:rFonts w:ascii="Calibri" w:hAnsi="Calibri" w:cs="Calibri"/>
         </w:rPr>
       </w:pPr>
+      <w:r>
+        <w:t>(Ruane 2011)</w:t>
+      </w:r>
     </w:p>
     <w:p>
       <w:pPr>
@@ -2361,7 +2411,15 @@
           <w:rFonts w:ascii="Calibri" w:hAnsi="Calibri" w:cs="Calibri"/>
         </w:rPr>
       </w:pPr>
-      <w:hyperlink r:id="rId17" w:tgtFrame="_blank" w:history="1">
+    </w:p>
+    <w:p>
+      <w:pPr>
+        <w:ind w:left="1069"/>
+        <w:rPr>
+          <w:rFonts w:ascii="Calibri" w:hAnsi="Calibri" w:cs="Calibri"/>
+        </w:rPr>
+      </w:pPr>
+      <w:hyperlink r:id="rId18" w:tgtFrame="_blank" w:history="1">
         <w:r>
           <w:rPr>
             <w:rStyle w:val="Hyperlink"/>
@@ -2502,6 +2560,7 @@
         <w:ind w:left="1069"/>
       </w:pPr>
       <w:r>
+        <w:lastRenderedPageBreak/>
         <w:t>D.  Identify a self-adjusting data structure, such as a hash table, that can be used with the algorithm identified in part A to store the package data.</w:t>
       </w:r>
     </w:p>
@@ -2523,11 +2582,7 @@
         <w:t>a chaining</w:t>
       </w:r>
       <w:r>
-        <w:t xml:space="preserve"> hash table/ hash map which is a form hash map. The </w:t>
-      </w:r>
-      <w:r>
-        <w:lastRenderedPageBreak/>
-        <w:t xml:space="preserve">book for this course defines a hash table as </w:t>
+        <w:t xml:space="preserve"> hash table/ hash map which is a form hash map. The book for this course defines a hash table as </w:t>
       </w:r>
       <w:proofErr w:type="gramStart"/>
       <w:r>
@@ -2933,6 +2988,7 @@
         </w:rPr>
       </w:pPr>
       <w:r>
+        <w:lastRenderedPageBreak/>
         <w:t>•   package weight</w:t>
       </w:r>
     </w:p>
@@ -2962,7 +3018,6 @@
         </w:rPr>
       </w:pPr>
       <w:r>
-        <w:lastRenderedPageBreak/>
         <w:t> </w:t>
       </w:r>
     </w:p>
@@ -3339,6 +3394,7 @@
         </w:rPr>
       </w:pPr>
       <w:r>
+        <w:lastRenderedPageBreak/>
         <w:t>Nearest Neighbor</w:t>
       </w:r>
       <w:r>
@@ -3354,9 +3410,20 @@
         <w:t xml:space="preserve"> does a training step)</w:t>
       </w:r>
       <w:r>
+        <w:t xml:space="preserve"> (</w:t>
+      </w:r>
+      <w:proofErr w:type="spellStart"/>
+      <w:r>
+        <w:t>Xristica</w:t>
+      </w:r>
+      <w:proofErr w:type="spellEnd"/>
+      <w:r>
+        <w:t xml:space="preserve"> 2018)</w:t>
+      </w:r>
+      <w:r>
         <w:br/>
       </w:r>
-      <w:hyperlink r:id="rId18" w:tgtFrame="_blank" w:history="1">
+      <w:hyperlink r:id="rId19" w:tgtFrame="_blank" w:history="1">
         <w:r>
           <w:rPr>
             <w:rStyle w:val="Hyperlink"/>
@@ -3368,18 +3435,14 @@
     <w:p>
       <w:pPr>
         <w:ind w:left="1069"/>
-        <w:rPr>
-          <w:rFonts w:ascii="Calibri" w:hAnsi="Calibri" w:cs="Calibri"/>
-        </w:rPr>
-      </w:pPr>
-      <w:r>
-        <w:lastRenderedPageBreak/>
+      </w:pPr>
+      <w:r>
         <w:t>Point pattern analysis model to find closest points nearest each other in space.</w:t>
       </w:r>
       <w:r>
         <w:br/>
       </w:r>
-      <w:hyperlink r:id="rId19" w:tgtFrame="_blank" w:history="1">
+      <w:hyperlink r:id="rId20" w:tgtFrame="_blank" w:history="1">
         <w:r>
           <w:rPr>
             <w:rStyle w:val="Hyperlink"/>
@@ -3391,6 +3454,72 @@
     <w:p>
       <w:pPr>
         <w:ind w:left="1069"/>
+      </w:pPr>
+      <w:r>
+        <w:t>(Madhushree 2012)</w:t>
+      </w:r>
+    </w:p>
+    <w:p>
+      <w:pPr>
+        <w:ind w:left="1069"/>
+      </w:pPr>
+    </w:p>
+    <w:p>
+      <w:pPr>
+        <w:ind w:left="1069"/>
+      </w:pPr>
+    </w:p>
+    <w:p>
+      <w:pPr>
+        <w:ind w:left="1069"/>
+        <w:rPr>
+          <w:rFonts w:ascii="Calibri" w:hAnsi="Calibri" w:cs="Calibri"/>
+        </w:rPr>
+      </w:pPr>
+      <w:r>
+        <w:t xml:space="preserve">Two strengths of Nearest Neighbor algorithm </w:t>
+      </w:r>
+      <w:r>
+        <w:t>are</w:t>
+      </w:r>
+      <w:r>
+        <w:t xml:space="preserve"> that it does not need a training step, and that it uses a “point pattern analysis model to find closest points nearest each other in space”. When searching for how to implement the Nearest Neighbor algorithm many results for K-Nearest Neighbor would show up. Some difference between the two is that K-Nearest Neighbor uses a hyper-parameter k to define the number of points to cluster for training. In the training phase the algorithm identifies the number of points that can be classified as a group</w:t>
+      </w:r>
+      <w:r>
+        <w:t xml:space="preserve"> to depict patterns in data. K-Nearest Neighbor was beyond the scope of this project, and using point classification was not needed for the trucks to identify where to travel since the </w:t>
+      </w:r>
+      <w:proofErr w:type="spellStart"/>
+      <w:r>
+        <w:t>calc_distance</w:t>
+      </w:r>
+      <w:proofErr w:type="spellEnd"/>
+      <w:r>
+        <w:t xml:space="preserve"> and </w:t>
+      </w:r>
+      <w:proofErr w:type="spellStart"/>
+      <w:r>
+        <w:t>address_index</w:t>
+      </w:r>
+      <w:proofErr w:type="spellEnd"/>
+      <w:r>
+        <w:t xml:space="preserve"> functions both served to return nearest distances as if by adjacency matrix. Both functions just mentioned helped within the nearest neighbor algorithm </w:t>
+      </w:r>
+      <w:r>
+        <w:t>executed “point pattern analysis” by</w:t>
+      </w:r>
+      <w:r>
+        <w:t xml:space="preserve"> calculating the next shortest point within distance of the current truck and package locations, thereby </w:t>
+      </w:r>
+      <w:r>
+        <w:t>keeping</w:t>
+      </w:r>
+      <w:r>
+        <w:t xml:space="preserve"> the distance well within range of the requirements.</w:t>
+      </w:r>
+    </w:p>
+    <w:p>
+      <w:pPr>
+        <w:ind w:left="1069"/>
         <w:rPr>
           <w:rFonts w:ascii="Calibri" w:hAnsi="Calibri" w:cs="Calibri"/>
         </w:rPr>
@@ -3490,13 +3619,19 @@
       <w:r>
         <w:t xml:space="preserve"> truck can carry </w:t>
       </w:r>
+      <w:r>
+        <w:t>up</w:t>
+      </w:r>
+      <w:r>
+        <w:t xml:space="preserve"> to 16 packages since </w:t>
+      </w:r>
       <w:proofErr w:type="gramStart"/>
       <w:r>
-        <w:t>a up</w:t>
+        <w:t>it’s</w:t>
       </w:r>
       <w:proofErr w:type="gramEnd"/>
       <w:r>
-        <w:t xml:space="preserve"> to 16 packages since it’s representation of the</w:t>
+        <w:t xml:space="preserve"> representation of the</w:t>
       </w:r>
       <w:r>
         <w:t xml:space="preserve"> truck object </w:t>
@@ -3553,6 +3688,7 @@
         <w:ind w:left="1026"/>
       </w:pPr>
       <w:r>
+        <w:lastRenderedPageBreak/>
         <w:t>•   The trucks travel at an average speed of 18 miles per hour and have an infinite amount of gas with no need to stop.</w:t>
       </w:r>
     </w:p>
@@ -3589,218 +3725,292 @@
       <w:r>
         <w:t xml:space="preserve">•   Three trucks and two drivers are available for deliveries. Each driver stays with the same truck </w:t>
       </w:r>
+      <w:r>
+        <w:t>if</w:t>
+      </w:r>
+      <w:r>
+        <w:t xml:space="preserve"> that truck is in service.</w:t>
+      </w:r>
+      <w:r>
+        <w:br/>
+        <w:t>Assuming there is one driver per truck, and that each driver stays with the same tr</w:t>
+      </w:r>
+      <w:r>
+        <w:t>u</w:t>
+      </w:r>
+      <w:r>
+        <w:t xml:space="preserve">ck </w:t>
+      </w:r>
+      <w:r>
+        <w:t>if</w:t>
+      </w:r>
+      <w:r>
+        <w:t xml:space="preserve"> it is in service, the minimum requirement in this instance is simply that each driver has a truck. </w:t>
+      </w:r>
+      <w:r>
+        <w:t>Therefore,</w:t>
+      </w:r>
+      <w:r>
+        <w:t xml:space="preserve"> only two truck objects were instantiated in this program and their combined total distance 124.7 miles meets the requirement of being under 140 miles. Between both sets of delivery routes executed by the trucks</w:t>
+      </w:r>
+      <w:r>
+        <w:t xml:space="preserve"> all 40 packages were delivered</w:t>
+      </w:r>
+      <w:r>
+        <w:t xml:space="preserve"> on time, according to their delivery requirements</w:t>
+      </w:r>
+      <w:r>
+        <w:t>.</w:t>
+      </w:r>
+      <w:r>
+        <w:t xml:space="preserve"> </w:t>
+      </w:r>
+      <w:r>
+        <w:t xml:space="preserve"> One could check this information in the user interface by selecting option one “Check Full Delivery Cycle”, in which the program will have both trucks run both of their routes before outputting a report of the final delivery status of all </w:t>
+      </w:r>
       <w:proofErr w:type="gramStart"/>
       <w:r>
-        <w:t>as long as</w:t>
+        <w:t>package</w:t>
       </w:r>
       <w:proofErr w:type="gramEnd"/>
       <w:r>
-        <w:t xml:space="preserve"> that truck is in service.</w:t>
+        <w:t xml:space="preserve"> and the final mileage status for both trucks.</w:t>
+      </w:r>
+    </w:p>
+    <w:p>
+      <w:pPr>
+        <w:ind w:left="1026"/>
+      </w:pPr>
+      <w:r>
+        <w:t>•   Drivers leave the hub no earlier than 8:00 a.m., with the truck loaded, and can return to the hub for packages if needed. </w:t>
+      </w:r>
+    </w:p>
+    <w:p>
+      <w:pPr>
+        <w:ind w:left="1026"/>
+        <w:rPr>
+          <w:rFonts w:ascii="Calibri" w:hAnsi="Calibri" w:cs="Calibri"/>
+        </w:rPr>
+      </w:pPr>
+      <w:r>
+        <w:t xml:space="preserve">Neither driver leaves the hub earlier than 8:00 a.m. referred to as the </w:t>
+      </w:r>
+      <w:proofErr w:type="spellStart"/>
+      <w:r>
+        <w:t>pkg_loadtime</w:t>
+      </w:r>
+      <w:proofErr w:type="spellEnd"/>
+      <w:r>
+        <w:t xml:space="preserve"> in this program</w:t>
+      </w:r>
+      <w:r>
+        <w:t xml:space="preserve">, and only after </w:t>
+      </w:r>
+      <w:proofErr w:type="spellStart"/>
+      <w:r>
+        <w:t>pkg_loadtime</w:t>
+      </w:r>
+      <w:proofErr w:type="spellEnd"/>
+      <w:r>
+        <w:t xml:space="preserve"> do packages begin to go </w:t>
+      </w:r>
+      <w:proofErr w:type="spellStart"/>
+      <w:r>
+        <w:t>en</w:t>
+      </w:r>
+      <w:proofErr w:type="spellEnd"/>
+      <w:r>
+        <w:t xml:space="preserve"> route. The drivers do return to the hub to reload packages for their second round of deliveries.</w:t>
+      </w:r>
+      <w:r>
+        <w:t xml:space="preserve"> This can be confirmed in the user interface by selecting any of the options from option four to option seven followed by selecting option eight.</w:t>
       </w:r>
       <w:r>
         <w:br/>
-        <w:t xml:space="preserve">Assuming there is one driver per truck, and that each driver stays with the same track as long as it is in service, the minimum requirement in this instance is simply that each driver has a truck. </w:t>
+        <w:t xml:space="preserve">Load </w:t>
+      </w:r>
+      <w:proofErr w:type="spellStart"/>
+      <w:r>
+        <w:t>ing</w:t>
+      </w:r>
+      <w:proofErr w:type="spellEnd"/>
+      <w:r>
+        <w:t xml:space="preserve"> </w:t>
+      </w:r>
+      <w:r>
+        <w:t xml:space="preserve">packages onto the truck is an instantaneous operation, and delivering packages is instantaneous as well since no time delay was factored </w:t>
+      </w:r>
+      <w:r>
+        <w:t>into</w:t>
+      </w:r>
+      <w:r>
+        <w:t xml:space="preserve"> </w:t>
+      </w:r>
+      <w:r>
+        <w:t xml:space="preserve">the time measured for these processes. Each package has the capacity for one special message at most. The conditional logic for package status in the </w:t>
+      </w:r>
+      <w:proofErr w:type="spellStart"/>
+      <w:r>
+        <w:t>track_</w:t>
       </w:r>
       <w:proofErr w:type="gramStart"/>
       <w:r>
-        <w:t>Therefore</w:t>
+        <w:t>one</w:t>
+      </w:r>
+      <w:proofErr w:type="spellEnd"/>
+      <w:r>
+        <w:t>(</w:t>
       </w:r>
       <w:proofErr w:type="gramEnd"/>
       <w:r>
-        <w:t xml:space="preserve"> only two truck objects were instantiated in this program and their combined total distance 124.7 miles meets the requirement of being under 140 miles. Between both sets of delivery routes executed by the trucks</w:t>
-      </w:r>
-      <w:r>
-        <w:t xml:space="preserve"> all 40 packages were delivered.</w:t>
-      </w:r>
-    </w:p>
-    <w:p>
-      <w:pPr>
-        <w:ind w:left="1026"/>
-        <w:rPr>
-          <w:rFonts w:ascii="Calibri" w:hAnsi="Calibri" w:cs="Calibri"/>
-        </w:rPr>
-      </w:pPr>
-      <w:r>
-        <w:t>•   Drivers leave the hub no earlier than 8:00 a.m., with the truck loaded, and can return to the hub for packages if needed. </w:t>
-      </w:r>
-    </w:p>
-    <w:p>
-      <w:pPr>
-        <w:ind w:left="1026"/>
-        <w:rPr>
-          <w:rFonts w:ascii="Calibri" w:hAnsi="Calibri" w:cs="Calibri"/>
-        </w:rPr>
-      </w:pPr>
-      <w:r>
-        <w:t>•   The delivery and loading times are instantaneous, i.e., no time passes while at a delivery or when moving packages to a truck at the hub (that time is factored into the calculation of the average speed of the trucks).</w:t>
-      </w:r>
-    </w:p>
-    <w:p>
-      <w:pPr>
-        <w:ind w:left="1026"/>
-        <w:rPr>
-          <w:rFonts w:ascii="Calibri" w:hAnsi="Calibri" w:cs="Calibri"/>
-        </w:rPr>
-      </w:pPr>
+        <w:t xml:space="preserve">) and </w:t>
+      </w:r>
+      <w:proofErr w:type="spellStart"/>
+      <w:r>
+        <w:t>track_all</w:t>
+      </w:r>
+      <w:proofErr w:type="spellEnd"/>
+      <w:r>
+        <w:t xml:space="preserve">() functions  correct the delivery address for package nine to </w:t>
+      </w:r>
+      <w:r>
+        <w:t>410 S State St., Salt Lake City, UT 84111</w:t>
+      </w:r>
+      <w:r>
+        <w:t xml:space="preserve">  at the specified time of 10:20 in the morning. Lastly, due to the </w:t>
+      </w:r>
+      <w:proofErr w:type="spellStart"/>
+      <w:r>
+        <w:t>calc_distance</w:t>
+      </w:r>
+      <w:proofErr w:type="spellEnd"/>
+      <w:r>
+        <w:t xml:space="preserve"> function distances returned are equal regardless of the direction traveled.</w:t>
+      </w:r>
+      <w:r>
+        <w:t xml:space="preserve"> The results of this can be observed in folder “PART G” of the “Screenshots” folder by checking the “10AM_TEST” and the “1245PM_TEST” folders.</w:t>
+      </w:r>
+    </w:p>
+    <w:p>
+      <w:pPr>
+        <w:ind w:left="1069"/>
+        <w:rPr>
+          <w:rFonts w:ascii="Calibri" w:hAnsi="Calibri" w:cs="Calibri"/>
+        </w:rPr>
+      </w:pPr>
+      <w:r>
+        <w:t> </w:t>
+      </w:r>
+    </w:p>
+    <w:p>
+      <w:pPr>
+        <w:ind w:left="1069"/>
+      </w:pPr>
+      <w:r>
+        <w:t>3.  Identify </w:t>
+      </w:r>
+      <w:r>
+        <w:rPr>
+          <w:b/>
+          <w:bCs/>
+        </w:rPr>
+        <w:t>two</w:t>
+      </w:r>
+      <w:r>
+        <w:t> other named algorithms, different from the algorithm implemented in the solution, that would meet the requirements in the scenario.</w:t>
+      </w:r>
+    </w:p>
+    <w:p>
+      <w:pPr>
+        <w:ind w:left="1069"/>
+        <w:rPr>
+          <w:rFonts w:ascii="Calibri" w:hAnsi="Calibri" w:cs="Calibri"/>
+        </w:rPr>
+      </w:pPr>
+      <w:r>
+        <w:t xml:space="preserve">Prior to electing Nearest Neighbor </w:t>
+      </w:r>
+      <w:r>
+        <w:t>algorithm,</w:t>
+      </w:r>
+      <w:r>
+        <w:t xml:space="preserve"> I researched many different algorithm types to see which may be best suited to solve this traveling salesman problem in python. Nearest </w:t>
+      </w:r>
       <w:r>
         <w:lastRenderedPageBreak/>
-        <w:t>•   There is up to one special note associated with a package.</w:t>
-      </w:r>
-    </w:p>
-    <w:p>
-      <w:pPr>
-        <w:ind w:left="1026"/>
-        <w:rPr>
-          <w:rFonts w:ascii="Calibri" w:hAnsi="Calibri" w:cs="Calibri"/>
-        </w:rPr>
-      </w:pPr>
-      <w:r>
-        <w:t>•   The delivery address for package #9, </w:t>
+        <w:t>Neighbor naturally was one of the best, however two other contenders for top place that I would explore later in depth are the k-</w:t>
+      </w:r>
+      <w:proofErr w:type="spellStart"/>
+      <w:r>
+        <w:t>Opt</w:t>
+      </w:r>
+      <w:proofErr w:type="spellEnd"/>
+      <w:r>
+        <w:t xml:space="preserve"> Algorithm, and the genetic algorithm.</w:t>
+      </w:r>
+    </w:p>
+    <w:p>
+      <w:pPr>
+        <w:ind w:left="1305"/>
+        <w:rPr>
+          <w:rFonts w:ascii="Calibri" w:hAnsi="Calibri" w:cs="Calibri"/>
+        </w:rPr>
+      </w:pPr>
+      <w:r>
+        <w:t>a.  Describe how </w:t>
       </w:r>
       <w:r>
         <w:rPr>
           <w:i/>
           <w:iCs/>
         </w:rPr>
-        <w:t>Third District Juvenile Court</w:t>
-      </w:r>
-      <w:r>
-        <w:t>, is wrong and will be corrected at 10:20 a.m. WGUPS is aware that the address is incorrect and will be updated at 10:20 a.m. However, WGUPS does not know the correct address (410 S State St., Salt Lake City, UT 84111) until 10:20 a.m.</w:t>
-      </w:r>
-    </w:p>
-    <w:p>
-      <w:pPr>
-        <w:ind w:left="1026"/>
-        <w:rPr>
-          <w:rFonts w:ascii="Calibri" w:hAnsi="Calibri" w:cs="Calibri"/>
-        </w:rPr>
-      </w:pPr>
-      <w:r>
-        <w:t>•   The distances provided in the WGUPS Distance Table are equal regardless of the direction traveled.</w:t>
-      </w:r>
-    </w:p>
-    <w:p>
-      <w:pPr>
-        <w:ind w:left="1069"/>
-        <w:rPr>
-          <w:rFonts w:ascii="Calibri" w:hAnsi="Calibri" w:cs="Calibri"/>
-        </w:rPr>
-      </w:pPr>
-      <w:r>
-        <w:t>Answer with function processes and screenshots</w:t>
-      </w:r>
-    </w:p>
-    <w:p>
-      <w:pPr>
-        <w:ind w:left="1069"/>
-        <w:rPr>
-          <w:rFonts w:ascii="Calibri" w:hAnsi="Calibri" w:cs="Calibri"/>
-        </w:rPr>
-      </w:pPr>
-      <w:r>
-        <w:t> </w:t>
-      </w:r>
-    </w:p>
-    <w:p>
-      <w:pPr>
-        <w:ind w:left="1069"/>
-        <w:rPr>
-          <w:rFonts w:ascii="Calibri" w:hAnsi="Calibri" w:cs="Calibri"/>
-        </w:rPr>
-      </w:pPr>
-      <w:r>
-        <w:t> </w:t>
-      </w:r>
-    </w:p>
-    <w:p>
-      <w:pPr>
-        <w:ind w:left="1069"/>
-        <w:rPr>
-          <w:rFonts w:ascii="Calibri" w:hAnsi="Calibri" w:cs="Calibri"/>
-        </w:rPr>
-      </w:pPr>
-      <w:r>
-        <w:t> </w:t>
-      </w:r>
-    </w:p>
-    <w:p>
-      <w:pPr>
-        <w:ind w:left="1069"/>
-        <w:rPr>
-          <w:rFonts w:ascii="Calibri" w:hAnsi="Calibri" w:cs="Calibri"/>
-        </w:rPr>
-      </w:pPr>
-      <w:r>
-        <w:t> </w:t>
-      </w:r>
-    </w:p>
-    <w:p>
-      <w:pPr>
-        <w:ind w:left="1069"/>
-        <w:rPr>
-          <w:rFonts w:ascii="Calibri" w:hAnsi="Calibri" w:cs="Calibri"/>
-        </w:rPr>
-      </w:pPr>
-      <w:r>
-        <w:t> </w:t>
-      </w:r>
-    </w:p>
-    <w:p>
-      <w:pPr>
-        <w:ind w:left="1069"/>
-        <w:rPr>
-          <w:rFonts w:ascii="Calibri" w:hAnsi="Calibri" w:cs="Calibri"/>
-        </w:rPr>
-      </w:pPr>
-      <w:r>
-        <w:t>3.  Identify </w:t>
-      </w:r>
-      <w:r>
-        <w:rPr>
-          <w:b/>
-          <w:bCs/>
-        </w:rPr>
-        <w:t>two</w:t>
-      </w:r>
-      <w:r>
-        <w:t> other named algorithms, different from the algorithm implemented in the solution, that would meet the requirements in the scenario.</w:t>
+        <w:t>each</w:t>
+      </w:r>
+      <w:r>
+        <w:t> algorithm identified in part I3 is different from the algorithm used in the solution.</w:t>
+      </w:r>
+      <w:r>
+        <w:br/>
+        <w:t xml:space="preserve">Nearest Neighbor searches for the nearest location given a series of locations, and then moves in that direction. Both algorithms below review a series of iterations to find </w:t>
+      </w:r>
+      <w:r>
+        <w:t xml:space="preserve">the most </w:t>
+      </w:r>
+      <w:r>
+        <w:t xml:space="preserve">optimal </w:t>
+      </w:r>
+      <w:r>
+        <w:t>path being the path with the least total distance.</w:t>
       </w:r>
     </w:p>
     <w:p>
       <w:pPr>
         <w:ind w:left="1305"/>
-        <w:rPr>
-          <w:rFonts w:ascii="Calibri" w:hAnsi="Calibri" w:cs="Calibri"/>
-        </w:rPr>
-      </w:pPr>
-      <w:r>
-        <w:t>a.  Describe how </w:t>
-      </w:r>
-      <w:r>
-        <w:rPr>
-          <w:i/>
-          <w:iCs/>
-        </w:rPr>
-        <w:t>each</w:t>
-      </w:r>
-      <w:r>
-        <w:t> algorithm identified in part I3 is different from the algorithm used in the solution.</w:t>
+      </w:pPr>
+      <w:r>
+        <w:t>K</w:t>
+      </w:r>
+      <w:r>
+        <w:t>-</w:t>
+      </w:r>
+      <w:proofErr w:type="spellStart"/>
+      <w:r>
+        <w:t>Opt</w:t>
+      </w:r>
+      <w:proofErr w:type="spellEnd"/>
+      <w:r>
+        <w:t xml:space="preserve"> Improvement</w:t>
       </w:r>
     </w:p>
     <w:p>
       <w:pPr>
         <w:ind w:left="1305"/>
-        <w:rPr>
-          <w:rFonts w:ascii="Calibri" w:hAnsi="Calibri" w:cs="Calibri"/>
-        </w:rPr>
-      </w:pPr>
-      <w:proofErr w:type="spellStart"/>
-      <w:r>
-        <w:t>Christofides</w:t>
-      </w:r>
-      <w:proofErr w:type="spellEnd"/>
-      <w:r>
-        <w:t xml:space="preserve"> Algorithm</w:t>
+      </w:pPr>
+      <w:r>
+        <w:t>-2-Opt is a “local search algorithm for solving the TSP”. Take a route that crosses over itself and reorder it.</w:t>
+      </w:r>
+      <w:r>
+        <w:t xml:space="preserve"> It compares every possible combination with a swapping mechanism. This is ideal for the Vehicle Routing Problem which is a form of the Traveling Salesman Problem in which the goal is to find optimal routes for multiple vehicles.</w:t>
       </w:r>
     </w:p>
     <w:p>
@@ -3810,7 +4020,15 @@
           <w:rFonts w:ascii="Calibri" w:hAnsi="Calibri" w:cs="Calibri"/>
         </w:rPr>
       </w:pPr>
-      <w:hyperlink r:id="rId20" w:tgtFrame="_blank" w:history="1">
+      <w:r>
+        <w:t>-</w:t>
+      </w:r>
+    </w:p>
+    <w:p>
+      <w:pPr>
+        <w:ind w:left="1305"/>
+      </w:pPr>
+      <w:hyperlink r:id="rId21" w:tgtFrame="_blank" w:history="1">
         <w:r>
           <w:rPr>
             <w:rStyle w:val="Hyperlink"/>
@@ -3821,35 +4039,511 @@
       <w:r>
         <w:t xml:space="preserve">, </w:t>
       </w:r>
-      <w:hyperlink r:id="rId21" w:tgtFrame="_blank" w:history="1">
+    </w:p>
+    <w:p>
+      <w:pPr>
+        <w:pStyle w:val="NormalWeb"/>
+        <w:spacing w:after="0" w:afterAutospacing="0" w:line="480" w:lineRule="auto"/>
+        <w:ind w:left="720" w:hanging="720"/>
+        <w:rPr>
+          <w:rFonts w:ascii="Georgia" w:hAnsi="Georgia"/>
+        </w:rPr>
+      </w:pPr>
+      <w:r>
+        <w:rPr>
+          <w:rFonts w:ascii="Georgia" w:hAnsi="Georgia"/>
+        </w:rPr>
+        <w:t>(</w:t>
+      </w:r>
+      <w:r>
+        <w:rPr>
+          <w:rFonts w:ascii="Georgia" w:hAnsi="Georgia"/>
+        </w:rPr>
+        <w:t>Solving Optimization Problems 2021). </w:t>
+      </w:r>
+    </w:p>
+    <w:p>
+      <w:pPr>
+        <w:ind w:left="1305"/>
+      </w:pPr>
+    </w:p>
+    <w:p>
+      <w:pPr>
+        <w:ind w:left="1305"/>
+      </w:pPr>
+    </w:p>
+    <w:p>
+      <w:pPr>
+        <w:ind w:left="1305"/>
+      </w:pPr>
+      <w:r>
+        <w:t>-</w:t>
+      </w:r>
+      <w:r>
+        <w:t>The 2-Opt Improvement continues swapping pairs of edges until the most optimal configuration is found.</w:t>
+      </w:r>
+    </w:p>
+    <w:p>
+      <w:pPr>
+        <w:ind w:left="1305"/>
+      </w:pPr>
+      <w:r>
+        <w:t>-</w:t>
+      </w:r>
+      <w:r>
+        <w:t xml:space="preserve"> This same logic can be applied to three edges as well, and in that </w:t>
+      </w:r>
+      <w:r>
+        <w:t>instance,</w:t>
+      </w:r>
+      <w:r>
+        <w:t xml:space="preserve"> it would be a 3-Opt Improvement. Both applications of this algorithm are classified as k-</w:t>
+      </w:r>
+      <w:proofErr w:type="spellStart"/>
+      <w:r>
+        <w:t>Opt</w:t>
+      </w:r>
+      <w:proofErr w:type="spellEnd"/>
+      <w:r>
+        <w:t xml:space="preserve"> Improvements. The larger the k-value, the more likely the algorithm is to find an improvement. As the k-value increases, </w:t>
+      </w:r>
+      <w:r>
+        <w:t>so</w:t>
+      </w:r>
+      <w:r>
+        <w:t xml:space="preserve"> does the number of solutions, meaning that the algorithm may take more time. Most often k-</w:t>
+      </w:r>
+      <w:proofErr w:type="spellStart"/>
+      <w:r>
+        <w:t>Opt</w:t>
+      </w:r>
+      <w:proofErr w:type="spellEnd"/>
+      <w:r>
+        <w:t xml:space="preserve"> solutions are applied in the form of 2-Opt or 3-Opt. It has been suggested that one of the better methods of using this algorithm may be after using a heuristic solution such as Nearest Neighbor.</w:t>
+      </w:r>
+    </w:p>
+    <w:p>
+      <w:pPr>
+        <w:ind w:left="1305"/>
+      </w:pPr>
+      <w:hyperlink r:id="rId22" w:history="1">
         <w:r>
           <w:rPr>
             <w:rStyle w:val="Hyperlink"/>
           </w:rPr>
-          <w:t>https://www.youtube.com/watch?v=GiDsjIBOVoA&amp;t=748s</w:t>
+          <w:t>https://youtu.be/GiDsjIBOVoA?si=3lytf46Zt9YbTCIX&amp;t=1087</w:t>
         </w:r>
       </w:hyperlink>
     </w:p>
     <w:p>
       <w:pPr>
+        <w:pStyle w:val="NormalWeb"/>
+        <w:spacing w:after="0" w:afterAutospacing="0" w:line="480" w:lineRule="auto"/>
+        <w:ind w:left="720" w:hanging="720"/>
+        <w:rPr>
+          <w:rFonts w:ascii="Georgia" w:hAnsi="Georgia"/>
+        </w:rPr>
+      </w:pPr>
+      <w:r>
+        <w:rPr>
+          <w:rFonts w:ascii="Georgia" w:hAnsi="Georgia"/>
+        </w:rPr>
+        <w:t>(</w:t>
+      </w:r>
+      <w:r>
+        <w:rPr>
+          <w:rFonts w:ascii="Georgia" w:hAnsi="Georgia"/>
+        </w:rPr>
+        <w:t>Reducible</w:t>
+      </w:r>
+      <w:r>
+        <w:rPr>
+          <w:rFonts w:ascii="Georgia" w:hAnsi="Georgia"/>
+        </w:rPr>
+        <w:t xml:space="preserve"> </w:t>
+      </w:r>
+      <w:r>
+        <w:rPr>
+          <w:rFonts w:ascii="Georgia" w:hAnsi="Georgia"/>
+        </w:rPr>
+        <w:t>2022</w:t>
+      </w:r>
+      <w:r>
+        <w:rPr>
+          <w:rFonts w:ascii="Georgia" w:hAnsi="Georgia"/>
+        </w:rPr>
+        <w:t>)</w:t>
+      </w:r>
+      <w:r>
+        <w:rPr>
+          <w:rFonts w:ascii="Georgia" w:hAnsi="Georgia"/>
+        </w:rPr>
+        <w:t xml:space="preserve"> </w:t>
+      </w:r>
+    </w:p>
+    <w:p>
+      <w:pPr>
         <w:ind w:left="1305"/>
         <w:rPr>
           <w:rFonts w:ascii="Calibri" w:hAnsi="Calibri" w:cs="Calibri"/>
         </w:rPr>
       </w:pPr>
+    </w:p>
+    <w:p>
+      <w:pPr>
+        <w:ind w:left="1305"/>
+      </w:pPr>
       <w:r>
         <w:t>Genetic algorithm</w:t>
       </w:r>
     </w:p>
     <w:p>
       <w:pPr>
-        <w:rPr>
-          <w:rFonts w:ascii="Calibri" w:hAnsi="Calibri" w:cs="Calibri"/>
-        </w:rPr>
-      </w:pPr>
-      <w:r>
-        <w:t> </w:t>
-      </w:r>
+        <w:ind w:left="1305"/>
+      </w:pPr>
+      <w:r>
+        <w:t>-</w:t>
+      </w:r>
+      <w:r>
+        <w:t xml:space="preserve"> </w:t>
+      </w:r>
+      <w:r>
+        <w:t>John Holland and his students created the Genetic Algorithm from the inspiration of</w:t>
+      </w:r>
+      <w:r>
+        <w:t xml:space="preserve"> Charles Darwin</w:t>
+      </w:r>
+      <w:r>
+        <w:t>’s</w:t>
+      </w:r>
+      <w:r>
+        <w:t xml:space="preserve"> Theory of evolution known as the survival of the fittest. In survival of the fittest the most fit organisms survive from generation to generation</w:t>
+      </w:r>
+      <w:r>
+        <w:t xml:space="preserve"> to pass on their more adaptive genes</w:t>
+      </w:r>
+      <w:r>
+        <w:t xml:space="preserve"> while the least fit organisms tend to perish</w:t>
+      </w:r>
+      <w:r>
+        <w:t xml:space="preserve"> thereby ending the possibility </w:t>
+      </w:r>
+      <w:r>
+        <w:lastRenderedPageBreak/>
+        <w:t>for their genetic trait to proliferate</w:t>
+      </w:r>
+      <w:r>
+        <w:t xml:space="preserve">. </w:t>
+      </w:r>
+      <w:r>
+        <w:t>The result</w:t>
+      </w:r>
+      <w:r>
+        <w:t xml:space="preserve"> is that</w:t>
+      </w:r>
+      <w:r>
+        <w:t xml:space="preserve"> the gene pool of</w:t>
+      </w:r>
+      <w:r>
+        <w:t xml:space="preserve"> generations </w:t>
+      </w:r>
+      <w:r>
+        <w:t>tends</w:t>
+      </w:r>
+      <w:r>
+        <w:t xml:space="preserve"> to improve </w:t>
+      </w:r>
+      <w:r>
+        <w:t>by</w:t>
+      </w:r>
+      <w:r>
+        <w:t xml:space="preserve"> producing more fit organisms </w:t>
+      </w:r>
+      <w:r>
+        <w:t>that in turn reproduce</w:t>
+      </w:r>
+      <w:r>
+        <w:t xml:space="preserve">. </w:t>
+      </w:r>
+    </w:p>
+    <w:p>
+      <w:pPr>
+        <w:ind w:left="1305"/>
+      </w:pPr>
+      <w:r>
+        <w:t>-</w:t>
+      </w:r>
+      <w:r>
+        <w:t xml:space="preserve">While the expression of the Genetic Algorithm occurs randomly in </w:t>
+      </w:r>
+      <w:r>
+        <w:t>nature,</w:t>
+      </w:r>
+      <w:r>
+        <w:t xml:space="preserve"> the random behavior of the Genetic Algorithm </w:t>
+      </w:r>
+      <w:r>
+        <w:t>outperforms</w:t>
+      </w:r>
+      <w:r>
+        <w:t xml:space="preserve"> random behavior expressed by local search algorithms such as k-Opt.</w:t>
+      </w:r>
+    </w:p>
+    <w:p>
+      <w:pPr>
+        <w:ind w:left="1305"/>
+      </w:pPr>
+      <w:r>
+        <w:t>-- the Genetic Algorithm is very useful when there is a large quantity of variables to consider, especially since it can produce a list of conducive solutions in a proficient and expeditious manner. It improves its results in each execution phase.</w:t>
+      </w:r>
+    </w:p>
+    <w:p>
+      <w:pPr>
+        <w:ind w:left="1305"/>
+      </w:pPr>
+    </w:p>
+    <w:p>
+      <w:pPr>
+        <w:ind w:left="1305"/>
+        <w:rPr>
+          <w:rFonts w:ascii="Calibri" w:hAnsi="Calibri" w:cs="Calibri"/>
+        </w:rPr>
+      </w:pPr>
+      <w:r>
+        <w:br/>
+      </w:r>
+      <w:hyperlink r:id="rId23" w:history="1">
+        <w:r>
+          <w:rPr>
+            <w:rStyle w:val="Hyperlink"/>
+            <w:rFonts w:ascii="Calibri" w:hAnsi="Calibri" w:cs="Calibri"/>
+          </w:rPr>
+          <w:t>https://youtu.be/1Mt0HB2e</w:t>
+        </w:r>
+        <w:r>
+          <w:rPr>
+            <w:rStyle w:val="Hyperlink"/>
+            <w:rFonts w:ascii="Calibri" w:hAnsi="Calibri" w:cs="Calibri"/>
+          </w:rPr>
+          <w:t>A</w:t>
+        </w:r>
+        <w:r>
+          <w:rPr>
+            <w:rStyle w:val="Hyperlink"/>
+            <w:rFonts w:ascii="Calibri" w:hAnsi="Calibri" w:cs="Calibri"/>
+          </w:rPr>
+          <w:t>dY?si=qqiwurxA-1W9xVFQ</w:t>
+        </w:r>
+      </w:hyperlink>
+    </w:p>
+    <w:p>
+      <w:pPr>
+        <w:ind w:left="1305"/>
+        <w:rPr>
+          <w:rFonts w:ascii="Calibri" w:hAnsi="Calibri" w:cs="Calibri"/>
+        </w:rPr>
+      </w:pPr>
+    </w:p>
+    <w:p>
+      <w:pPr>
+        <w:pStyle w:val="NormalWeb"/>
+        <w:spacing w:after="0" w:afterAutospacing="0" w:line="480" w:lineRule="auto"/>
+        <w:ind w:left="720" w:hanging="720"/>
+        <w:rPr>
+          <w:rFonts w:ascii="Georgia" w:hAnsi="Georgia"/>
+        </w:rPr>
+      </w:pPr>
+      <w:r>
+        <w:rPr>
+          <w:rFonts w:ascii="Georgia" w:hAnsi="Georgia"/>
+        </w:rPr>
+        <w:t>(</w:t>
+      </w:r>
+      <w:r>
+        <w:rPr>
+          <w:rFonts w:ascii="Georgia" w:hAnsi="Georgia"/>
+        </w:rPr>
+        <w:t>Ruiz 2022)</w:t>
+      </w:r>
+    </w:p>
+    <w:p>
+      <w:pPr>
+        <w:ind w:left="1305"/>
+        <w:rPr>
+          <w:rFonts w:ascii="Calibri" w:hAnsi="Calibri" w:cs="Calibri"/>
+        </w:rPr>
+      </w:pPr>
+    </w:p>
+    <w:p>
+      <w:pPr>
+        <w:ind w:left="1305"/>
+        <w:rPr>
+          <w:rFonts w:ascii="Calibri" w:hAnsi="Calibri" w:cs="Calibri"/>
+        </w:rPr>
+      </w:pPr>
+      <w:r>
+        <w:rPr>
+          <w:rFonts w:ascii="Calibri" w:hAnsi="Calibri" w:cs="Calibri"/>
+        </w:rPr>
+        <w:t>in reduced form the process of the genetic algorithm is to</w:t>
+      </w:r>
+    </w:p>
+    <w:p>
+      <w:pPr>
+        <w:ind w:left="1305"/>
+        <w:rPr>
+          <w:rFonts w:ascii="Calibri" w:hAnsi="Calibri" w:cs="Calibri"/>
+        </w:rPr>
+      </w:pPr>
+      <w:r>
+        <w:rPr>
+          <w:rFonts w:ascii="Calibri" w:hAnsi="Calibri" w:cs="Calibri"/>
+        </w:rPr>
+        <w:t>-</w:t>
+      </w:r>
+      <w:r>
+        <w:rPr>
+          <w:rFonts w:ascii="Calibri" w:hAnsi="Calibri" w:cs="Calibri"/>
+        </w:rPr>
+        <w:t xml:space="preserve"> create </w:t>
+      </w:r>
+      <w:r>
+        <w:rPr>
+          <w:rFonts w:ascii="Calibri" w:hAnsi="Calibri" w:cs="Calibri"/>
+        </w:rPr>
+        <w:t>an</w:t>
+      </w:r>
+      <w:r>
+        <w:rPr>
+          <w:rFonts w:ascii="Calibri" w:hAnsi="Calibri" w:cs="Calibri"/>
+        </w:rPr>
+        <w:t xml:space="preserve"> initial population</w:t>
+      </w:r>
+    </w:p>
+    <w:p>
+      <w:pPr>
+        <w:ind w:left="1305"/>
+        <w:rPr>
+          <w:rFonts w:ascii="Calibri" w:hAnsi="Calibri" w:cs="Calibri"/>
+        </w:rPr>
+      </w:pPr>
+      <w:r>
+        <w:rPr>
+          <w:rFonts w:ascii="Calibri" w:hAnsi="Calibri" w:cs="Calibri"/>
+        </w:rPr>
+        <w:t>-</w:t>
+      </w:r>
+      <w:r>
+        <w:rPr>
+          <w:rFonts w:ascii="Calibri" w:hAnsi="Calibri" w:cs="Calibri"/>
+        </w:rPr>
+        <w:t xml:space="preserve"> calculate the fitness of that population</w:t>
+      </w:r>
+    </w:p>
+    <w:p>
+      <w:pPr>
+        <w:ind w:left="1305"/>
+        <w:rPr>
+          <w:rFonts w:ascii="Calibri" w:hAnsi="Calibri" w:cs="Calibri"/>
+        </w:rPr>
+      </w:pPr>
+      <w:r>
+        <w:rPr>
+          <w:rFonts w:ascii="Calibri" w:hAnsi="Calibri" w:cs="Calibri"/>
+        </w:rPr>
+        <w:t xml:space="preserve">-then repeat the steps for </w:t>
+      </w:r>
+      <w:r>
+        <w:rPr>
+          <w:rFonts w:ascii="Calibri" w:hAnsi="Calibri" w:cs="Calibri"/>
+        </w:rPr>
+        <w:t>successive generations</w:t>
+      </w:r>
+      <w:r>
+        <w:rPr>
+          <w:rFonts w:ascii="Calibri" w:hAnsi="Calibri" w:cs="Calibri"/>
+        </w:rPr>
+        <w:t xml:space="preserve"> until we find an optimal fitness</w:t>
+      </w:r>
+      <w:r>
+        <w:rPr>
+          <w:rFonts w:ascii="Calibri" w:hAnsi="Calibri" w:cs="Calibri"/>
+        </w:rPr>
+        <w:br/>
+      </w:r>
+      <w:hyperlink r:id="rId24" w:history="1">
+        <w:r>
+          <w:rPr>
+            <w:rStyle w:val="Hyperlink"/>
+            <w:rFonts w:ascii="Calibri" w:hAnsi="Calibri" w:cs="Calibri"/>
+          </w:rPr>
+          <w:t>https://youtu.be/Sk9QQUGMdY8?</w:t>
+        </w:r>
+        <w:r>
+          <w:rPr>
+            <w:rStyle w:val="Hyperlink"/>
+            <w:rFonts w:ascii="Calibri" w:hAnsi="Calibri" w:cs="Calibri"/>
+          </w:rPr>
+          <w:t>s</w:t>
+        </w:r>
+        <w:r>
+          <w:rPr>
+            <w:rStyle w:val="Hyperlink"/>
+            <w:rFonts w:ascii="Calibri" w:hAnsi="Calibri" w:cs="Calibri"/>
+          </w:rPr>
+          <w:t>i=gKrksv2UquDhawNc</w:t>
+        </w:r>
+      </w:hyperlink>
+    </w:p>
+    <w:p>
+      <w:pPr>
+        <w:pStyle w:val="NormalWeb"/>
+        <w:spacing w:after="0" w:afterAutospacing="0" w:line="480" w:lineRule="auto"/>
+        <w:ind w:left="720" w:hanging="720"/>
+        <w:rPr>
+          <w:rFonts w:ascii="Georgia" w:hAnsi="Georgia"/>
+        </w:rPr>
+      </w:pPr>
+      <w:r>
+        <w:rPr>
+          <w:rFonts w:ascii="Georgia" w:hAnsi="Georgia"/>
+        </w:rPr>
+        <w:t>(</w:t>
+      </w:r>
+      <w:proofErr w:type="spellStart"/>
+      <w:r>
+        <w:rPr>
+          <w:rFonts w:ascii="Georgia" w:hAnsi="Georgia"/>
+        </w:rPr>
+        <w:t>Auctux</w:t>
+      </w:r>
+      <w:proofErr w:type="spellEnd"/>
+      <w:r>
+        <w:rPr>
+          <w:rFonts w:ascii="Georgia" w:hAnsi="Georgia"/>
+        </w:rPr>
+        <w:t xml:space="preserve"> </w:t>
+      </w:r>
+      <w:r>
+        <w:rPr>
+          <w:rFonts w:ascii="Georgia" w:hAnsi="Georgia"/>
+        </w:rPr>
+        <w:t>2021)</w:t>
+      </w:r>
+    </w:p>
+    <w:p>
+      <w:pPr>
+        <w:rPr>
+          <w:rFonts w:ascii="Calibri" w:hAnsi="Calibri" w:cs="Calibri"/>
+        </w:rPr>
+      </w:pPr>
+    </w:p>
+    <w:p>
+      <w:pPr>
+        <w:rPr>
+          <w:rFonts w:ascii="Calibri" w:hAnsi="Calibri" w:cs="Calibri"/>
+        </w:rPr>
+      </w:pPr>
     </w:p>
     <w:p>
       <w:pPr>
@@ -3869,72 +4563,125 @@
       </w:r>
       <w:r>
         <w:br/>
-        <w:t xml:space="preserve">If this project were to be an industry facing solution to scale for over 4000 or more, there are in fact a few changes I would make. The first is that I would add functions for the user to interact with where they could insert packages into the </w:t>
-      </w:r>
-      <w:proofErr w:type="spellStart"/>
-      <w:proofErr w:type="gramStart"/>
-      <w:r>
-        <w:t>hashmap</w:t>
-      </w:r>
-      <w:proofErr w:type="spellEnd"/>
-      <w:r>
-        <w:t>, or</w:t>
-      </w:r>
-      <w:proofErr w:type="gramEnd"/>
+        <w:t>If this project were to be an industry facing solution to scale for over 4000</w:t>
+      </w:r>
+      <w:r>
+        <w:t xml:space="preserve"> packages</w:t>
+      </w:r>
+      <w:r>
+        <w:t xml:space="preserve"> or more, there are in fact a few changes I would make. The first is that I would add functions for the user to interact with where they could insert packages into the </w:t>
+      </w:r>
+      <w:r>
+        <w:t>HashMap</w:t>
+      </w:r>
+      <w:r>
+        <w:t xml:space="preserve"> or</w:t>
+      </w:r>
       <w:r>
         <w:t xml:space="preserve"> delete as needed if possible. My observations with big companies such as </w:t>
       </w:r>
-      <w:proofErr w:type="spellStart"/>
-      <w:r>
-        <w:t>Fedex</w:t>
-      </w:r>
-      <w:proofErr w:type="spellEnd"/>
+      <w:r>
+        <w:t>FedEx</w:t>
+      </w:r>
       <w:r>
         <w:t xml:space="preserve"> or Amazon </w:t>
       </w:r>
-      <w:proofErr w:type="gramStart"/>
-      <w:r>
-        <w:t>is</w:t>
-      </w:r>
-      <w:proofErr w:type="gramEnd"/>
-      <w:r>
-        <w:t xml:space="preserve"> not that they merely load 4000 entries of data at a time, but rather that any person who needs their services can submit a shipment order from wherever they are. Therefore, with an add button, that could help scale this project beyond its current capacity, and likewise for the delete, so users could undo unintentional orders. Further, the greater the </w:t>
-      </w:r>
-      <w:proofErr w:type="gramStart"/>
-      <w:r>
-        <w:t>amount</w:t>
-      </w:r>
-      <w:proofErr w:type="gramEnd"/>
-      <w:r>
-        <w:t xml:space="preserve"> of orders, I would try to dispatch more trucks. I would also see if there’s an </w:t>
-      </w:r>
-      <w:proofErr w:type="spellStart"/>
-      <w:r>
-        <w:t>api</w:t>
-      </w:r>
-      <w:proofErr w:type="spellEnd"/>
-      <w:r>
-        <w:t xml:space="preserve"> I could pull from to continue the adjacency matrix for more </w:t>
-      </w:r>
-      <w:proofErr w:type="gramStart"/>
-      <w:r>
-        <w:t>locations, or</w:t>
-      </w:r>
-      <w:proofErr w:type="gramEnd"/>
+      <w:r>
+        <w:t>are</w:t>
+      </w:r>
+      <w:r>
+        <w:t xml:space="preserve"> not that they merely load 4000 entries of data at a time, but rather that any person who needs their services can submit a shipment order from wherever they are. Therefore, with an add button, that could help scale this project beyond its current capacity, and likewise for the delete, so users could undo unintentional orders. </w:t>
+      </w:r>
+      <w:r>
+        <w:t>I began working on an add function at the end of the main.py file, and while the code is unfinished, it</w:t>
+      </w:r>
+      <w:r>
+        <w:t xml:space="preserve"> can be considered as pseudocode that showcases some of </w:t>
+      </w:r>
+      <w:r>
+        <w:lastRenderedPageBreak/>
+        <w:t xml:space="preserve">thoughts towards how I thought at present I could try to add packages. I did attempt to write an added package to file, and upon succeeding found I had overwritten the file. Luckily, I had a backup file on GitHub </w:t>
+      </w:r>
+      <w:r>
+        <w:t>that had record of</w:t>
+      </w:r>
+      <w:r>
+        <w:t xml:space="preserve"> all the</w:t>
+      </w:r>
+      <w:r>
+        <w:t xml:space="preserve"> former</w:t>
+      </w:r>
+      <w:r>
+        <w:t xml:space="preserve"> csv rows to undo my mistake, but that mistake further solidified the idea that a database may be needed. The database could be </w:t>
+      </w:r>
+      <w:r>
+        <w:t>a</w:t>
+      </w:r>
+      <w:r>
+        <w:t xml:space="preserve"> MongoDB or SQL</w:t>
+      </w:r>
+      <w:r>
+        <w:t xml:space="preserve"> database,</w:t>
+      </w:r>
+      <w:r>
+        <w:t xml:space="preserve"> but I would most likely use </w:t>
+      </w:r>
+      <w:r>
+        <w:t>a</w:t>
+      </w:r>
+      <w:r>
+        <w:t xml:space="preserve"> SQL</w:t>
+      </w:r>
+      <w:r>
+        <w:t xml:space="preserve"> database</w:t>
+      </w:r>
+      <w:r>
+        <w:t xml:space="preserve"> for value binding in queries and search.</w:t>
+      </w:r>
+      <w:r>
+        <w:rPr>
+          <w:rFonts w:ascii="Calibri" w:hAnsi="Calibri" w:cs="Calibri"/>
+        </w:rPr>
+        <w:br/>
+      </w:r>
+      <w:r>
+        <w:t>Further,</w:t>
+      </w:r>
+      <w:r>
+        <w:t xml:space="preserve"> to increase</w:t>
+      </w:r>
+      <w:r>
+        <w:t xml:space="preserve"> the </w:t>
+      </w:r>
+      <w:r>
+        <w:t>number</w:t>
+      </w:r>
+      <w:r>
+        <w:t xml:space="preserve"> of orders</w:t>
+      </w:r>
+      <w:r>
+        <w:t xml:space="preserve"> </w:t>
+      </w:r>
+      <w:r>
+        <w:t>I would try to dispatch more trucks. I would also see if there’s an </w:t>
+      </w:r>
+      <w:r>
+        <w:t xml:space="preserve">API, </w:t>
+      </w:r>
+      <w:r>
+        <w:t xml:space="preserve">I could pull from to continue the adjacency matrix for more </w:t>
+      </w:r>
+      <w:r>
+        <w:t>locations or</w:t>
+      </w:r>
       <w:r>
         <w:t xml:space="preserve"> see if another geolocation </w:t>
       </w:r>
-      <w:proofErr w:type="spellStart"/>
-      <w:r>
-        <w:t>api</w:t>
-      </w:r>
-      <w:proofErr w:type="spellEnd"/>
-      <w:r>
-        <w:t xml:space="preserve"> could remedy the goal of working with </w:t>
-      </w:r>
-      <w:r>
-        <w:lastRenderedPageBreak/>
-        <w:t>shortest distances.</w:t>
+      <w:r>
+        <w:t xml:space="preserve">API </w:t>
+      </w:r>
+      <w:r>
+        <w:t>could remedy the goal of working with shortest distances.</w:t>
       </w:r>
       <w:r>
         <w:br/>
@@ -3948,46 +4695,39 @@
       <w:r>
         <w:t xml:space="preserve"> </w:t>
       </w:r>
-      <w:proofErr w:type="spellStart"/>
-      <w:r>
-        <w:t>gui</w:t>
-      </w:r>
-      <w:proofErr w:type="spellEnd"/>
+      <w:r>
+        <w:t>Gui</w:t>
+      </w:r>
       <w:r>
         <w:t xml:space="preserve"> with this project. I was most of the way there, but I got stuck on how to display more rows into one of my </w:t>
       </w:r>
-      <w:proofErr w:type="spellStart"/>
-      <w:r>
-        <w:t>treeviews</w:t>
-      </w:r>
-      <w:proofErr w:type="spellEnd"/>
+      <w:r>
+        <w:t>Tree views</w:t>
+      </w:r>
       <w:r>
         <w:t>.</w:t>
       </w:r>
       <w:r>
+        <w:t xml:space="preserve"> There was a neat project I was following on the Codemy.com channel of </w:t>
+      </w:r>
+      <w:proofErr w:type="spellStart"/>
+      <w:r>
+        <w:t>youtube</w:t>
+      </w:r>
+      <w:proofErr w:type="spellEnd"/>
+      <w:r>
+        <w:t xml:space="preserve"> that linked </w:t>
+      </w:r>
+      <w:proofErr w:type="spellStart"/>
+      <w:r>
+        <w:t>TreeViews</w:t>
+      </w:r>
+      <w:proofErr w:type="spellEnd"/>
+      <w:r>
+        <w:t xml:space="preserve"> to a SQL database, and I would have loved to emulate aspects of that project into the final user interface for this program.</w:t>
+      </w:r>
+      <w:r>
         <w:br/>
-        <w:t>Finally, for the intended scale, I would set up a database. Most likely in SQL for value binding in queries and search.</w:t>
-      </w:r>
-    </w:p>
-    <w:p>
-      <w:pPr>
-        <w:ind w:left="810"/>
-        <w:rPr>
-          <w:rFonts w:ascii="Calibri" w:hAnsi="Calibri" w:cs="Calibri"/>
-        </w:rPr>
-      </w:pPr>
-      <w:r>
-        <w:t>      </w:t>
-      </w:r>
-    </w:p>
-    <w:p>
-      <w:pPr>
-        <w:rPr>
-          <w:rFonts w:ascii="Calibri" w:hAnsi="Calibri" w:cs="Calibri"/>
-        </w:rPr>
-      </w:pPr>
-      <w:r>
-        <w:t> </w:t>
       </w:r>
     </w:p>
     <w:p>
@@ -4060,43 +4800,66 @@
     <w:p>
       <w:pPr>
         <w:ind w:left="1305"/>
+        <w:rPr>
+          <w:rFonts w:ascii="Calibri" w:hAnsi="Calibri" w:cs="Calibri"/>
+        </w:rPr>
       </w:pPr>
       <w:r>
         <w:t>a.  Explain how the time needed to complete the look-up function is affected by changes in the number of packages to be delivered.</w:t>
       </w:r>
       <w:r>
         <w:br/>
-        <w:t>not affected timewise, but space-wise, collisions can occur if one is not careful</w:t>
-      </w:r>
-      <w:r>
-        <w:t>,</w:t>
+        <w:t>The lookup function</w:t>
+      </w:r>
+      <w:r>
+        <w:t xml:space="preserve"> takes a package id and searches for the package </w:t>
+      </w:r>
+      <w:r>
+        <w:t>object within</w:t>
+      </w:r>
+      <w:r>
+        <w:t xml:space="preserve"> one bucket’s list of values in the Chaining HashMap.</w:t>
+      </w:r>
+      <w:r>
+        <w:t xml:space="preserve"> </w:t>
+      </w:r>
+      <w:r>
+        <w:t xml:space="preserve">Since the lookup function </w:t>
+      </w:r>
+      <w:r>
+        <w:t xml:space="preserve">corresponds to the HashMap </w:t>
+      </w:r>
+      <w:r>
+        <w:t>it</w:t>
+      </w:r>
+      <w:r>
+        <w:t xml:space="preserve"> is affected by the processing</w:t>
+      </w:r>
+      <w:r>
+        <w:t xml:space="preserve"> of the HashMap data structure. The HashMap data structure processes operations in </w:t>
+      </w:r>
+      <w:proofErr w:type="gramStart"/>
+      <w:r>
+        <w:t>O(</w:t>
+      </w:r>
+      <w:proofErr w:type="gramEnd"/>
+      <w:r>
+        <w:t>1) time, therefore theoretically it should be that even as packages increase the time complexity would stay the same.</w:t>
+      </w:r>
+      <w:r>
+        <w:t xml:space="preserve"> However, as the number of values increases per index of the Chaining HashMap, the space-complexity increases therefore increasing the time complexity on the operation of number of searches since the Chaining HashMap will identify one bucket on which to perform a sequential search for a value in a list of values analogous to a sequential search.</w:t>
+      </w:r>
+      <w:r>
+        <w:t xml:space="preserve"> Also, as space complexity increases, there is a possibility for a greater number of </w:t>
+      </w:r>
+      <w:r>
+        <w:lastRenderedPageBreak/>
+        <w:t>collisions.</w:t>
       </w:r>
       <w:r>
         <w:br/>
-        <w:t>and as discussed earlier, if the key-to-value ratio is overloaded then the time may begin to operate closer to O(n) time complexity rather than O(1).</w:t>
-      </w:r>
-    </w:p>
-    <w:p>
-      <w:pPr>
-        <w:ind w:left="1305"/>
-        <w:rPr>
-          <w:rFonts w:ascii="Calibri" w:hAnsi="Calibri" w:cs="Calibri"/>
-        </w:rPr>
-      </w:pPr>
-      <w:r>
-        <w:t>--ids from packages</w:t>
-      </w:r>
-      <w:r>
-        <w:br/>
-        <w:t>--more items to search per index which slows search time</w:t>
-      </w:r>
-      <w:r>
-        <w:t>, since searching through the value list is more like a linear sort</w:t>
-      </w:r>
-      <w:r>
-        <w:br/>
-      </w:r>
-      <w:hyperlink r:id="rId22" w:history="1">
+      </w:r>
+      <w:hyperlink r:id="rId25" w:history="1">
         <w:r>
           <w:rPr>
             <w:rStyle w:val="Hyperlink"/>
@@ -4105,13 +4868,71 @@
           <w:t>https://stackoverflow.com/questions/9849633/hash-table-vs-linear-list</w:t>
         </w:r>
       </w:hyperlink>
+    </w:p>
+    <w:p>
+      <w:pPr>
+        <w:ind w:left="1305"/>
+        <w:rPr>
+          <w:rFonts w:ascii="Calibri" w:hAnsi="Calibri" w:cs="Calibri"/>
+        </w:rPr>
+      </w:pPr>
+    </w:p>
+    <w:p>
+      <w:pPr>
+        <w:pStyle w:val="NormalWeb"/>
+        <w:spacing w:after="0" w:afterAutospacing="0" w:line="480" w:lineRule="auto"/>
+        <w:ind w:left="720" w:hanging="720"/>
+        <w:rPr>
+          <w:rFonts w:ascii="Georgia" w:hAnsi="Georgia"/>
+        </w:rPr>
+      </w:pPr>
+      <w:r>
+        <w:rPr>
+          <w:rFonts w:ascii="Georgia" w:hAnsi="Georgia"/>
+        </w:rPr>
+        <w:t>(</w:t>
+      </w:r>
+      <w:r>
+        <w:rPr>
+          <w:rFonts w:ascii="Georgia" w:hAnsi="Georgia"/>
+        </w:rPr>
+        <w:t>Seppänen</w:t>
+      </w:r>
+      <w:r>
+        <w:rPr>
+          <w:rFonts w:ascii="Georgia" w:hAnsi="Georgia"/>
+        </w:rPr>
+        <w:t xml:space="preserve"> </w:t>
+      </w:r>
+      <w:r>
+        <w:rPr>
+          <w:rFonts w:ascii="Georgia" w:hAnsi="Georgia"/>
+        </w:rPr>
+        <w:t>2012)</w:t>
+      </w:r>
+    </w:p>
+    <w:p>
+      <w:pPr>
+        <w:ind w:left="1305"/>
+        <w:rPr>
+          <w:rFonts w:ascii="Calibri" w:hAnsi="Calibri" w:cs="Calibri"/>
+        </w:rPr>
+      </w:pPr>
+    </w:p>
+    <w:p>
+      <w:pPr>
+        <w:ind w:left="1305"/>
+        <w:rPr>
+          <w:rFonts w:ascii="Calibri" w:hAnsi="Calibri" w:cs="Calibri"/>
+        </w:rPr>
+      </w:pPr>
       <w:r>
         <w:rPr>
           <w:rFonts w:ascii="Calibri" w:hAnsi="Calibri" w:cs="Calibri"/>
         </w:rPr>
         <w:br/>
       </w:r>
-      <w:hyperlink r:id="rId23" w:history="1">
+      <w:hyperlink r:id="rId26" w:history="1">
         <w:r>
           <w:rPr>
             <w:rStyle w:val="Hyperlink"/>
@@ -4123,73 +4944,214 @@
     </w:p>
     <w:p>
       <w:pPr>
+        <w:ind w:left="1069"/>
+        <w:rPr>
+          <w:rFonts w:ascii="Calibri" w:hAnsi="Calibri" w:cs="Calibri"/>
+        </w:rPr>
+      </w:pPr>
+      <w:r>
+        <w:t>(Ruane 2011)</w:t>
+      </w:r>
+    </w:p>
+    <w:p/>
+    <w:p>
+      <w:pPr>
         <w:ind w:left="1305"/>
         <w:rPr>
           <w:rFonts w:ascii="Calibri" w:hAnsi="Calibri" w:cs="Calibri"/>
         </w:rPr>
       </w:pPr>
+      <w:r>
+        <w:t>b.  Explain how the data structure space usage is affected by changes in the number of packages to be delivered.</w:t>
+      </w:r>
+      <w:r>
+        <w:br/>
+        <w:t xml:space="preserve">In a standard linear sort, there is a parity of searching one value per index, and traversing each index until the value is found. In theory, if the list was one item long it retrieve in </w:t>
+      </w:r>
+      <w:proofErr w:type="gramStart"/>
+      <w:r>
+        <w:t>O(</w:t>
+      </w:r>
+      <w:proofErr w:type="gramEnd"/>
+      <w:r>
+        <w:t>1) time, but if the item was at position “n” which represented being the end of a very long list, it would take “n” searches to find that item</w:t>
+      </w:r>
+      <w:r>
+        <w:t>. The pattern for Linear sort seems to always be relative in this way, meaning any “n” number of indices relates to the “n” number of searches that will be conducted to find an item.</w:t>
+      </w:r>
+      <w:r>
+        <w:br/>
+        <w:t xml:space="preserve">The Chaining </w:t>
+      </w:r>
+      <w:r>
+        <w:t>HashMap</w:t>
+      </w:r>
+      <w:r>
+        <w:t xml:space="preserve"> is more efficient in that per fewer indices, more values can </w:t>
+      </w:r>
+      <w:proofErr w:type="gramStart"/>
+      <w:r>
+        <w:t>stored</w:t>
+      </w:r>
+      <w:proofErr w:type="gramEnd"/>
+      <w:r>
+        <w:t>. In this instance there were 40 package objects, but 4 objects stored per index. This means that when a search is conducted one bucket found and searched up to four times, rather than searching one list up to forty times for the same value. With fewer packages of course space usage decreases and the search of values per bucket decreases. Respectively, as the space usage increases with a greater number of packages per bucket the length of the search on values per bucket can also increase, steadily approaching O(n) times per search if in theory massive numbers of packages were being stored to this data structure.</w:t>
+      </w:r>
+      <w:r>
+        <w:br/>
+      </w:r>
     </w:p>
     <w:p>
       <w:pPr>
         <w:ind w:left="1305"/>
-        <w:rPr>
-          <w:rFonts w:ascii="Calibri" w:hAnsi="Calibri" w:cs="Calibri"/>
-        </w:rPr>
-      </w:pPr>
+      </w:pPr>
+      <w:r>
+        <w:t>c.  Describe how changes to the number of trucks or the number of cities would affect the look-up time and the space usage of the data structure.</w:t>
+      </w:r>
     </w:p>
     <w:p>
       <w:pPr>
         <w:ind w:left="1305"/>
-        <w:rPr>
-          <w:rFonts w:ascii="Calibri" w:hAnsi="Calibri" w:cs="Calibri"/>
-        </w:rPr>
-      </w:pPr>
-      <w:r>
-        <w:t>b.  Explain how the data structure space usage is affected by changes in the number of packages to be delivered.</w:t>
-      </w:r>
-      <w:r>
-        <w:br/>
-        <w:t xml:space="preserve">more buckets per </w:t>
-      </w:r>
-      <w:proofErr w:type="spellStart"/>
-      <w:r>
-        <w:t>hash_</w:t>
+      </w:pPr>
+      <w:r>
+        <w:t xml:space="preserve">Each truck object has two lists of </w:t>
       </w:r>
       <w:proofErr w:type="gramStart"/>
       <w:r>
-        <w:t>index</w:t>
-      </w:r>
-      <w:proofErr w:type="spellEnd"/>
+        <w:t>package</w:t>
+      </w:r>
       <w:proofErr w:type="gramEnd"/>
+      <w:r>
+        <w:t xml:space="preserve"> id’s per route. Each list of package ids referred to as either </w:t>
+      </w:r>
+      <w:proofErr w:type="spellStart"/>
+      <w:r>
+        <w:t>pkg_load</w:t>
+      </w:r>
+      <w:proofErr w:type="spellEnd"/>
+      <w:r>
+        <w:t xml:space="preserve"> or pkg_load_r2 goes through an iteration of calling the lookup function to search for the package object that corresponds to its own package id before appending that package id to one of the </w:t>
+      </w:r>
+      <w:proofErr w:type="spellStart"/>
+      <w:proofErr w:type="gramStart"/>
+      <w:r>
+        <w:t>inventory</w:t>
+      </w:r>
+      <w:proofErr w:type="gramEnd"/>
+      <w:r>
+        <w:t>_lists</w:t>
+      </w:r>
+      <w:proofErr w:type="spellEnd"/>
+      <w:r>
+        <w:t>. Iterating through the inventory list per route ensures that all package objects are delivered in accordance with the nearest neighbor logic executed below. Following these processes, if there were a greater number of trucks (with drivers) there could be fewer packages to deliver in total per truck, thereby eliminating the number of routes per truck (with drivers</w:t>
+      </w:r>
+      <w:r>
+        <w:t>) and</w:t>
+      </w:r>
+      <w:r>
+        <w:t xml:space="preserve"> decreasing look-up time as the distribution function would only need to be called once for this delivery setup</w:t>
+      </w:r>
+      <w:r>
+        <w:t xml:space="preserve">. If the capacity of </w:t>
+      </w:r>
+      <w:r>
+        <w:t xml:space="preserve">packages increased per truck, and the number of trucks with drivers </w:t>
+      </w:r>
+      <w:r>
+        <w:lastRenderedPageBreak/>
+        <w:t>increased</w:t>
+      </w:r>
+      <w:r>
+        <w:t xml:space="preserve">, that could increase the look-up time per search while again decreasing the number of times a distribution function would need to be called. Each time the distribution function is called it executes an O(n^2) time complexity per number of operations such as a search in this instance. Increasing </w:t>
+      </w:r>
+      <w:r>
+        <w:t>the number</w:t>
+      </w:r>
+      <w:r>
+        <w:t xml:space="preserve"> of trucks (with drivers)</w:t>
+      </w:r>
+      <w:r>
+        <w:t xml:space="preserve"> therefore could reduce number of calls to between similar functions, potentially enable more efficient coding with more conditional logic, and in the long-term, decrease look-up time. If there are more trucks without drivers, the bottleneck may remain essentially the same.</w:t>
+      </w:r>
     </w:p>
     <w:p>
       <w:pPr>
         <w:ind w:left="1305"/>
-        <w:rPr>
-          <w:rFonts w:ascii="Calibri" w:hAnsi="Calibri" w:cs="Calibri"/>
-        </w:rPr>
-      </w:pPr>
-      <w:r>
-        <w:lastRenderedPageBreak/>
-        <w:t>c.  Describe how changes to the number of trucks or the number of cities would affect the look-up time and the space usage of the data structure.</w:t>
-      </w:r>
-      <w:r>
-        <w:br/>
-        <w:t xml:space="preserve">--number of </w:t>
+      </w:pPr>
+      <w:r>
+        <w:t>I do not think the lookup function itself would be impacted directly by a greater number of cities, other than the fact that there would be more packages in theory sent to those cities. The greater number of packages being sent to more cities</w:t>
+      </w:r>
+      <w:r>
+        <w:t xml:space="preserve"> could increase the processing for nearest neighbor algorithm in comparing the address index for each of those cities to calculate the distance of the next closest point, thereby increasing the mileage report and processing time. It should also be noted that mo</w:t>
+      </w:r>
+      <w:r>
+        <w:t>re</w:t>
+      </w:r>
+      <w:r>
+        <w:t xml:space="preserve"> important than the number of cities is the location of those cities/ addresses. If in theory there were several small cities close to each other, and they were all apart of an existing route, per the nearest neighbor algorithm, there may be little difference if any for them to added, and processing time would stay constant. In ordering the packages, I often experimented with this logic, and found I could move packages to different order by this principle while keeping the mileage low while also maintaining an intended route. However, with a reduction of cities and counterintuitive structuring for package delivery mileage could increase, and delivery times could increase even while package lookup time remained constant (or decreased relative to the number of packages in the HashMap). The significant variable </w:t>
+      </w:r>
+      <w:r>
+        <w:t>regarding</w:t>
+      </w:r>
+      <w:r>
+        <w:t xml:space="preserve"> lookup time is </w:t>
+      </w:r>
+      <w:r>
+        <w:t>really the number</w:t>
+      </w:r>
+      <w:r>
+        <w:t xml:space="preserve"> of packages, so if </w:t>
+      </w:r>
+      <w:r>
+        <w:t>the number</w:t>
+      </w:r>
+      <w:r>
+        <w:t xml:space="preserve"> of cities is increasing the number of packages, or decreasing the number of packages, the number of packages would affect the lookup time accordingly.</w:t>
+      </w:r>
+    </w:p>
+    <w:p>
+      <w:pPr>
+        <w:ind w:left="1305"/>
+      </w:pPr>
+      <w:r>
+        <w:t>An interesting feature to implement for this question would be setting up one HashMap per route</w:t>
+      </w:r>
+      <w:r>
+        <w:t xml:space="preserve"> or pair of routes as was done in this situation, per city</w:t>
+      </w:r>
+      <w:r>
+        <w:t xml:space="preserve">. In the current execution of this algorithm, two rounds </w:t>
+      </w:r>
+      <w:r>
+        <w:t xml:space="preserve">of delivery </w:t>
+      </w:r>
+      <w:r>
+        <w:t xml:space="preserve">are required per route. With more trucks (manned by drivers), this model could be implemented across many more cities or pairs of cities, while keeping mileage low or relative to the intended routes. In creating more Hash Maps relative to the routes, as mentioned above, more packages relative to the routes could be delivered without affecting mileage, and more deliveries could be made across additional cities. </w:t>
+      </w:r>
+      <w:r>
+        <w:t>The increasing</w:t>
+      </w:r>
+      <w:r>
+        <w:t xml:space="preserve"> number of packages would be relative to the city or cities in question since a HashMap could be dedicated to specific routes</w:t>
+      </w:r>
+      <w:r>
+        <w:t xml:space="preserve">. There would be more truck to divide the load of those packages, thereby decreasing lookup time or theoretically keeping constant with </w:t>
       </w:r>
       <w:proofErr w:type="gramStart"/>
       <w:r>
-        <w:t>truck</w:t>
+        <w:t>O(</w:t>
       </w:r>
       <w:proofErr w:type="gramEnd"/>
       <w:r>
-        <w:t xml:space="preserve"> to package ratio could speed up the lookup time</w:t>
-      </w:r>
-      <w:r>
-        <w:br/>
-        <w:t>--greater number of cities could slow down lookup time in comparison of address index for calc distance. Less cities with greater distances could increase the distances the trucks travel, so the efficiency of the lookup function is determined by distance as well as number of cities.</w:t>
-      </w:r>
-    </w:p>
+        <w:t>1) time complexity.</w:t>
+      </w:r>
+    </w:p>
+    <w:p>
+      <w:pPr>
+        <w:ind w:left="1305"/>
+      </w:pPr>
+    </w:p>
+    <w:p/>
     <w:p>
       <w:pPr>
         <w:ind w:left="1069"/>
@@ -4214,12 +5176,31 @@
     <w:p>
       <w:pPr>
         <w:ind w:left="1069"/>
-        <w:rPr>
-          <w:rFonts w:ascii="Calibri" w:hAnsi="Calibri" w:cs="Calibri"/>
-        </w:rPr>
-      </w:pPr>
-      <w:r>
-        <w:t>--dictionary</w:t>
+      </w:pPr>
+      <w:r>
+        <w:lastRenderedPageBreak/>
+        <w:t>Two different data structures that could have still met the needs of this assignment are the dictionary data structure and the list data structure. Both data structures can store at least one object per index for later retrieval in the nearest neighbor algorithm.</w:t>
+      </w:r>
+    </w:p>
+    <w:p>
+      <w:pPr>
+        <w:ind w:left="1305"/>
+        <w:rPr>
+          <w:rFonts w:ascii="Calibri" w:hAnsi="Calibri" w:cs="Calibri"/>
+        </w:rPr>
+      </w:pPr>
+      <w:r>
+        <w:t>a.  Describe how </w:t>
+      </w:r>
+      <w:r>
+        <w:rPr>
+          <w:i/>
+          <w:iCs/>
+        </w:rPr>
+        <w:t>each</w:t>
+      </w:r>
+      <w:r>
+        <w:t> data structure identified in part K2 is different from the data structure used in the solution.</w:t>
       </w:r>
     </w:p>
     <w:p>
@@ -4230,45 +5211,29 @@
         </w:rPr>
       </w:pPr>
       <w:r>
-        <w:t>(</w:t>
-      </w:r>
-      <w:proofErr w:type="gramStart"/>
-      <w:r>
-        <w:t>dictionary</w:t>
-      </w:r>
-      <w:proofErr w:type="gramEnd"/>
-      <w:r>
-        <w:t xml:space="preserve"> is to list as </w:t>
-      </w:r>
-      <w:proofErr w:type="spellStart"/>
-      <w:r>
-        <w:t>hashmap</w:t>
-      </w:r>
-      <w:proofErr w:type="spellEnd"/>
-      <w:r>
-        <w:t xml:space="preserve"> is to linked list)</w:t>
-      </w:r>
-      <w:r>
-        <w:br/>
-        <w:t xml:space="preserve">(both come from map and implement key value stores, but </w:t>
-      </w:r>
-      <w:proofErr w:type="spellStart"/>
-      <w:r>
-        <w:t>hashmap</w:t>
-      </w:r>
-      <w:proofErr w:type="spellEnd"/>
-      <w:r>
-        <w:t xml:space="preserve"> uses index)</w:t>
+        <w:tab/>
+      </w:r>
+      <w:r>
+        <w:t xml:space="preserve">In this scenario, another option could have been to implement a dictionary. A dictionary I have discovered is a form of HashMap in python, as both the dictionary and the HashMap derive from the Map class and implement key value stores. The main difference between the dictionary and HashMap is that the HashMap relies upon the indexing of the bucket array value, whereas dictionaries tend to link string values. Extracting dictionary object values per key, or list of values per object from the csv file, I found was a little more difficult with using the dictionary rather than the HashMap since the dictionary depends on a one-to-one parity of key to value. This </w:t>
+      </w:r>
+      <w:r>
+        <w:t>led</w:t>
+      </w:r>
+      <w:r>
+        <w:t xml:space="preserve"> to the observation that in this implementation of the HashMap being the Chaining HashMap, the greater distinction between the dictionary and the Chaining HashMap it that the dictionary stores one value per key, while the Chaining HashMap stores a list of values per key. As both data structures derive from the Map class though, they both share </w:t>
+      </w:r>
+      <w:r>
+        <w:t>O (</w:t>
+      </w:r>
+      <w:r>
+        <w:t>1) time complexity in access time therefore, either data structure would suffice for the problem.</w:t>
       </w:r>
     </w:p>
     <w:p>
       <w:pPr>
         <w:ind w:left="1069"/>
-        <w:rPr>
-          <w:rFonts w:ascii="Calibri" w:hAnsi="Calibri" w:cs="Calibri"/>
-        </w:rPr>
-      </w:pPr>
-      <w:hyperlink r:id="rId24" w:tgtFrame="_blank" w:history="1">
+      </w:pPr>
+      <w:hyperlink r:id="rId27" w:tgtFrame="_blank" w:history="1">
         <w:r>
           <w:rPr>
             <w:rStyle w:val="Hyperlink"/>
@@ -4276,10 +5241,64 @@
           <w:t>https://www.reddit.com/r/learnpython/comments/s8oz0f/hash_maps_vs_dictionaries/</w:t>
         </w:r>
       </w:hyperlink>
+    </w:p>
+    <w:p>
+      <w:pPr>
+        <w:pStyle w:val="NormalWeb"/>
+        <w:spacing w:after="0" w:afterAutospacing="0" w:line="480" w:lineRule="auto"/>
+        <w:ind w:left="720" w:hanging="720"/>
+        <w:rPr>
+          <w:rFonts w:ascii="Georgia" w:hAnsi="Georgia"/>
+        </w:rPr>
+      </w:pPr>
+      <w:r>
+        <w:rPr>
+          <w:rFonts w:ascii="Georgia" w:hAnsi="Georgia"/>
+        </w:rPr>
+        <w:t>r/</w:t>
+      </w:r>
+      <w:proofErr w:type="spellStart"/>
+      <w:r>
+        <w:rPr>
+          <w:rFonts w:ascii="Georgia" w:hAnsi="Georgia"/>
+        </w:rPr>
+        <w:t>learnpython</w:t>
+      </w:r>
+      <w:proofErr w:type="spellEnd"/>
+      <w:r>
+        <w:rPr>
+          <w:rFonts w:ascii="Georgia" w:hAnsi="Georgia"/>
+        </w:rPr>
+        <w:t>. (2021). </w:t>
+      </w:r>
+      <w:r>
+        <w:rPr>
+          <w:rFonts w:ascii="Georgia" w:hAnsi="Georgia"/>
+          <w:i/>
+          <w:iCs/>
+        </w:rPr>
+        <w:t>Hash Maps vs. Dictionaries</w:t>
+      </w:r>
+      <w:r>
+        <w:rPr>
+          <w:rFonts w:ascii="Georgia" w:hAnsi="Georgia"/>
+        </w:rPr>
+        <w:t>. Reddit.com. https://www.reddit.com/r/learnpython/comments/s8oz0f/hash_maps_vs_dictionaries/</w:t>
+      </w:r>
+    </w:p>
+    <w:p>
+      <w:pPr>
+        <w:ind w:left="1069"/>
+      </w:pPr>
+    </w:p>
+    <w:p>
+      <w:pPr>
+        <w:ind w:left="1069"/>
+      </w:pPr>
       <w:r>
         <w:br/>
       </w:r>
-      <w:hyperlink r:id="rId25" w:tgtFrame="_blank" w:history="1">
+      <w:hyperlink r:id="rId28" w:tgtFrame="_blank" w:history="1">
         <w:r>
           <w:rPr>
             <w:rStyle w:val="Hyperlink"/>
@@ -4287,76 +5306,695 @@
           <w:t>https://stackoverflow.com/questions/2061222/what-is-the-true-difference-between-a-dictionary-and-a-hash-table</w:t>
         </w:r>
       </w:hyperlink>
+    </w:p>
+    <w:p>
+      <w:pPr>
+        <w:pStyle w:val="NormalWeb"/>
+        <w:spacing w:after="0" w:afterAutospacing="0" w:line="480" w:lineRule="auto"/>
+        <w:ind w:left="720" w:hanging="720"/>
+        <w:rPr>
+          <w:rFonts w:ascii="Georgia" w:hAnsi="Georgia"/>
+        </w:rPr>
+      </w:pPr>
+      <w:r>
+        <w:rPr>
+          <w:rFonts w:ascii="Georgia" w:hAnsi="Georgia"/>
+        </w:rPr>
+        <w:t xml:space="preserve">Samuel </w:t>
+      </w:r>
+      <w:proofErr w:type="spellStart"/>
+      <w:r>
+        <w:rPr>
+          <w:rFonts w:ascii="Georgia" w:hAnsi="Georgia"/>
+        </w:rPr>
+        <w:t>Klatchko</w:t>
+      </w:r>
+      <w:proofErr w:type="spellEnd"/>
+      <w:r>
+        <w:rPr>
+          <w:rFonts w:ascii="Georgia" w:hAnsi="Georgia"/>
+        </w:rPr>
+        <w:t>, R. (2010, January 14). </w:t>
+      </w:r>
+      <w:r>
+        <w:rPr>
+          <w:rFonts w:ascii="Georgia" w:hAnsi="Georgia"/>
+          <w:i/>
+          <w:iCs/>
+        </w:rPr>
+        <w:t>What is the true difference between a dictionary and a hash table?</w:t>
+      </w:r>
+      <w:r>
+        <w:rPr>
+          <w:rFonts w:ascii="Georgia" w:hAnsi="Georgia"/>
+        </w:rPr>
+        <w:t> Stack Overflow. https://stackoverflow.com/questions/2061222/what-is-the-true-difference-between-a-dictionary-and-a-hash-table</w:t>
+      </w:r>
+    </w:p>
+    <w:p>
+      <w:pPr>
+        <w:ind w:left="1069"/>
+        <w:rPr>
+          <w:rFonts w:ascii="Calibri" w:hAnsi="Calibri" w:cs="Calibri"/>
+        </w:rPr>
+      </w:pPr>
       <w:r>
         <w:br/>
         <w:t>--list</w:t>
       </w:r>
-    </w:p>
-    <w:p>
-      <w:pPr>
-        <w:ind w:left="1305"/>
-        <w:rPr>
-          <w:rFonts w:ascii="Calibri" w:hAnsi="Calibri" w:cs="Calibri"/>
-        </w:rPr>
-      </w:pPr>
-      <w:r>
-        <w:t>a.  Describe how </w:t>
-      </w:r>
-      <w:r>
-        <w:rPr>
+      <w:r>
+        <w:br/>
+        <w:t xml:space="preserve">A list also could have been used in this scenario. The list data structure shares both the benefit and the bane of storing one item per index. The benefit of this data structure is that </w:t>
+      </w:r>
+      <w:r>
+        <w:lastRenderedPageBreak/>
+        <w:t xml:space="preserve">for n elements it is very easy to retrieve the length view the </w:t>
+      </w:r>
+      <w:proofErr w:type="spellStart"/>
+      <w:proofErr w:type="gramStart"/>
+      <w:r>
+        <w:t>len</w:t>
+      </w:r>
+      <w:proofErr w:type="spellEnd"/>
+      <w:r>
+        <w:t>(</w:t>
+      </w:r>
+      <w:proofErr w:type="gramEnd"/>
+      <w:r>
+        <w:t xml:space="preserve">) function or the size with the size() function. However, as discussed at length above, as lists increase, per n items a search is conducted n times, thereby increasing length of the search directly proportional to the number of items at an O(n) time complexity, which is worse than the </w:t>
+      </w:r>
+      <w:proofErr w:type="gramStart"/>
+      <w:r>
+        <w:t>O(</w:t>
+      </w:r>
+      <w:proofErr w:type="gramEnd"/>
+      <w:r>
+        <w:t>1) time complexity produced by searches using Map data structures.</w:t>
+      </w:r>
+    </w:p>
+    <w:p>
+      <w:pPr>
+        <w:rPr>
+          <w:rFonts w:ascii="Calibri" w:hAnsi="Calibri" w:cs="Calibri"/>
+        </w:rPr>
+      </w:pPr>
+      <w:r>
+        <w:t> </w:t>
+      </w:r>
+    </w:p>
+    <w:p>
+      <w:pPr>
+        <w:ind w:left="810"/>
+      </w:pPr>
+      <w:r>
+        <w:t>L.  Acknowledge sources, using in-text citations and references, for content that is quoted, paraphrased, or summarized.</w:t>
+      </w:r>
+    </w:p>
+    <w:p>
+      <w:pPr>
+        <w:ind w:left="810"/>
+      </w:pPr>
+    </w:p>
+    <w:p>
+      <w:pPr>
+        <w:pStyle w:val="NormalWeb"/>
+        <w:spacing w:after="0" w:afterAutospacing="0" w:line="480" w:lineRule="auto"/>
+        <w:ind w:left="720" w:hanging="720"/>
+        <w:rPr>
+          <w:rFonts w:ascii="Georgia" w:hAnsi="Georgia"/>
+        </w:rPr>
+      </w:pPr>
+      <w:proofErr w:type="spellStart"/>
+      <w:r>
+        <w:rPr>
+          <w:rFonts w:ascii="Georgia" w:hAnsi="Georgia"/>
+        </w:rPr>
+        <w:t>Auctux</w:t>
+      </w:r>
+      <w:proofErr w:type="spellEnd"/>
+      <w:r>
+        <w:rPr>
+          <w:rFonts w:ascii="Georgia" w:hAnsi="Georgia"/>
+        </w:rPr>
+        <w:t>. (2021, October 25). </w:t>
+      </w:r>
+      <w:r>
+        <w:rPr>
+          <w:rFonts w:ascii="Georgia" w:hAnsi="Georgia"/>
           <w:i/>
           <w:iCs/>
         </w:rPr>
-        <w:t>each</w:t>
-      </w:r>
-      <w:r>
-        <w:t> data structure identified in part K2 is different from the data structure used in the solution.</w:t>
-      </w:r>
-    </w:p>
-    <w:p>
-      <w:pPr>
-        <w:ind w:left="1305"/>
-        <w:rPr>
-          <w:rFonts w:ascii="Calibri" w:hAnsi="Calibri" w:cs="Calibri"/>
-        </w:rPr>
-      </w:pPr>
-      <w:r>
-        <w:t xml:space="preserve">--chaining </w:t>
-      </w:r>
-      <w:proofErr w:type="spellStart"/>
-      <w:r>
-        <w:t>hashmap</w:t>
-      </w:r>
-      <w:proofErr w:type="spellEnd"/>
-      <w:r>
-        <w:t xml:space="preserve"> can store multiple objects per index, no known length f(x)</w:t>
-      </w:r>
-      <w:r>
-        <w:br/>
-        <w:t>--dictionary maps key to value pairs, so it can be a little more difficult extracting object properties from the value when loaded from csv</w:t>
-      </w:r>
-      <w:r>
-        <w:br/>
-        <w:t xml:space="preserve">--list can store list of attributes per </w:t>
+        <w:t>Solve the Traveling salesman problem (Genetic Algorithm, Ant Colony Optimization)</w:t>
+      </w:r>
+      <w:r>
+        <w:rPr>
+          <w:rFonts w:ascii="Georgia" w:hAnsi="Georgia"/>
+        </w:rPr>
+        <w:t>. YouTube. https://youtu.be/Sk9QQUGMdY8?si=gKrksv2UquDhawNc</w:t>
+      </w:r>
+    </w:p>
+    <w:p>
+      <w:pPr>
+        <w:pStyle w:val="NormalWeb"/>
+        <w:spacing w:after="0" w:afterAutospacing="0" w:line="480" w:lineRule="auto"/>
+        <w:ind w:left="720" w:hanging="720"/>
+        <w:rPr>
+          <w:rFonts w:ascii="Georgia" w:hAnsi="Georgia"/>
+        </w:rPr>
+      </w:pPr>
+      <w:r>
+        <w:rPr>
+          <w:rFonts w:ascii="Georgia" w:hAnsi="Georgia"/>
+        </w:rPr>
+        <w:t>Finer, J. (2018, December 19). </w:t>
+      </w:r>
+      <w:r>
+        <w:rPr>
+          <w:rFonts w:ascii="Georgia" w:hAnsi="Georgia"/>
+          <w:i/>
+          <w:iCs/>
+        </w:rPr>
+        <w:t>How to write beautiful Python code with PEP 8</w:t>
+      </w:r>
+      <w:r>
+        <w:rPr>
+          <w:rFonts w:ascii="Georgia" w:hAnsi="Georgia"/>
+        </w:rPr>
+        <w:t xml:space="preserve">. Realpython.com; Real Python. </w:t>
+      </w:r>
+      <w:hyperlink r:id="rId29" w:history="1">
+        <w:r>
+          <w:rPr>
+            <w:rStyle w:val="Hyperlink"/>
+            <w:rFonts w:ascii="Georgia" w:hAnsi="Georgia"/>
+          </w:rPr>
+          <w:t>https://realpython.com/python-pep8/</w:t>
+        </w:r>
+      </w:hyperlink>
+    </w:p>
+    <w:p>
+      <w:pPr>
+        <w:pStyle w:val="NormalWeb"/>
+        <w:spacing w:after="0" w:afterAutospacing="0" w:line="480" w:lineRule="auto"/>
+        <w:ind w:left="720" w:hanging="720"/>
+        <w:rPr>
+          <w:rFonts w:ascii="Georgia" w:hAnsi="Georgia"/>
+        </w:rPr>
+      </w:pPr>
+      <w:r>
+        <w:rPr>
+          <w:rFonts w:ascii="Georgia" w:hAnsi="Georgia"/>
+        </w:rPr>
+        <w:t xml:space="preserve">Madhushree. (2012). Point Pattern and Nearest </w:t>
+      </w:r>
+      <w:proofErr w:type="spellStart"/>
+      <w:r>
+        <w:rPr>
+          <w:rFonts w:ascii="Georgia" w:hAnsi="Georgia"/>
+        </w:rPr>
+        <w:t>Neighbour</w:t>
+      </w:r>
+      <w:proofErr w:type="spellEnd"/>
+      <w:r>
+        <w:rPr>
+          <w:rFonts w:ascii="Georgia" w:hAnsi="Georgia"/>
+        </w:rPr>
+        <w:t xml:space="preserve"> Analysis. </w:t>
+      </w:r>
+      <w:r>
+        <w:rPr>
+          <w:rFonts w:ascii="Georgia" w:hAnsi="Georgia"/>
+          <w:i/>
+          <w:iCs/>
+        </w:rPr>
+        <w:t xml:space="preserve">Point Pattern and Nearest </w:t>
+      </w:r>
+      <w:proofErr w:type="spellStart"/>
+      <w:r>
+        <w:rPr>
+          <w:rFonts w:ascii="Georgia" w:hAnsi="Georgia"/>
+          <w:i/>
+          <w:iCs/>
+        </w:rPr>
+        <w:t>Neighbour</w:t>
+      </w:r>
+      <w:proofErr w:type="spellEnd"/>
+      <w:r>
+        <w:rPr>
+          <w:rFonts w:ascii="Georgia" w:hAnsi="Georgia"/>
+          <w:i/>
+          <w:iCs/>
+        </w:rPr>
+        <w:t xml:space="preserve"> Analysis</w:t>
+      </w:r>
+      <w:r>
+        <w:rPr>
+          <w:rFonts w:ascii="Georgia" w:hAnsi="Georgia"/>
+        </w:rPr>
+        <w:t xml:space="preserve">, 12. </w:t>
+      </w:r>
+      <w:hyperlink r:id="rId30" w:history="1">
+        <w:r>
+          <w:rPr>
+            <w:rStyle w:val="Hyperlink"/>
+            <w:rFonts w:ascii="Georgia" w:hAnsi="Georgia"/>
+          </w:rPr>
+          <w:t>https://epgp.inflibnet.ac.in/epgpdata/uploads/epgp_content/S000017GE/P001787/M031066/ET/1527502623NNA_text(Final(1.pdf</w:t>
+        </w:r>
+      </w:hyperlink>
+    </w:p>
+    <w:p>
+      <w:pPr>
+        <w:pStyle w:val="NormalWeb"/>
+        <w:spacing w:after="0" w:afterAutospacing="0" w:line="480" w:lineRule="auto"/>
+        <w:ind w:left="720" w:hanging="720"/>
+        <w:rPr>
+          <w:rFonts w:ascii="Georgia" w:hAnsi="Georgia"/>
+        </w:rPr>
+      </w:pPr>
+      <w:r>
+        <w:rPr>
+          <w:rFonts w:ascii="Georgia" w:hAnsi="Georgia"/>
+        </w:rPr>
+        <w:t>Reducible. (2022, July 26). </w:t>
+      </w:r>
+      <w:r>
+        <w:rPr>
+          <w:rFonts w:ascii="Georgia" w:hAnsi="Georgia"/>
+          <w:i/>
+          <w:iCs/>
+        </w:rPr>
+        <w:t>The Traveling Salesman Problem: When good enough beats perfect</w:t>
+      </w:r>
+      <w:r>
+        <w:rPr>
+          <w:rFonts w:ascii="Georgia" w:hAnsi="Georgia"/>
+        </w:rPr>
+        <w:t xml:space="preserve">. YouTube. </w:t>
+      </w:r>
+      <w:hyperlink r:id="rId31" w:history="1">
+        <w:r>
+          <w:rPr>
+            <w:rStyle w:val="Hyperlink"/>
+            <w:rFonts w:ascii="Georgia" w:hAnsi="Georgia"/>
+          </w:rPr>
+          <w:t>https://youtu.be/GiDsjIBOVoA?si=3lytf46Zt9YbTCIX&amp;t=1087</w:t>
+        </w:r>
+      </w:hyperlink>
+    </w:p>
+    <w:p>
+      <w:pPr>
+        <w:pStyle w:val="NormalWeb"/>
+        <w:spacing w:after="0" w:afterAutospacing="0" w:line="480" w:lineRule="auto"/>
+        <w:ind w:left="720" w:hanging="720"/>
+        <w:rPr>
+          <w:rFonts w:ascii="Georgia" w:hAnsi="Georgia"/>
+        </w:rPr>
+      </w:pPr>
+      <w:r>
+        <w:rPr>
+          <w:rFonts w:ascii="Georgia" w:hAnsi="Georgia"/>
+        </w:rPr>
+        <w:t>r/</w:t>
+      </w:r>
+      <w:proofErr w:type="spellStart"/>
+      <w:r>
+        <w:rPr>
+          <w:rFonts w:ascii="Georgia" w:hAnsi="Georgia"/>
+        </w:rPr>
+        <w:t>learnpython</w:t>
+      </w:r>
+      <w:proofErr w:type="spellEnd"/>
+      <w:r>
+        <w:rPr>
+          <w:rFonts w:ascii="Georgia" w:hAnsi="Georgia"/>
+        </w:rPr>
+        <w:t>. (2021). </w:t>
+      </w:r>
+      <w:r>
+        <w:rPr>
+          <w:rFonts w:ascii="Georgia" w:hAnsi="Georgia"/>
+          <w:i/>
+          <w:iCs/>
+        </w:rPr>
+        <w:t>Hash Maps vs. Dictionaries</w:t>
+      </w:r>
+      <w:r>
+        <w:rPr>
+          <w:rFonts w:ascii="Georgia" w:hAnsi="Georgia"/>
+        </w:rPr>
+        <w:t>. Reddit.com. https://www.reddit.com/r/learnpython/comments/s8oz0f/hash_maps_vs_dictionaries/</w:t>
+      </w:r>
+    </w:p>
+    <w:p>
+      <w:pPr>
+        <w:pStyle w:val="NormalWeb"/>
+        <w:spacing w:after="0" w:afterAutospacing="0" w:line="480" w:lineRule="auto"/>
+        <w:ind w:left="720" w:hanging="720"/>
+        <w:rPr>
+          <w:rFonts w:ascii="Georgia" w:hAnsi="Georgia"/>
+        </w:rPr>
+      </w:pPr>
+      <w:r>
+        <w:rPr>
+          <w:rFonts w:ascii="Georgia" w:hAnsi="Georgia"/>
+        </w:rPr>
+        <w:lastRenderedPageBreak/>
+        <w:t>Ruane, P. (2011, August 3). </w:t>
+      </w:r>
+      <w:r>
+        <w:rPr>
+          <w:rFonts w:ascii="Georgia" w:hAnsi="Georgia"/>
+          <w:i/>
+          <w:iCs/>
+        </w:rPr>
+        <w:t xml:space="preserve">What are the disadvantages to </w:t>
+      </w:r>
+      <w:proofErr w:type="spellStart"/>
+      <w:r>
+        <w:rPr>
+          <w:rFonts w:ascii="Georgia" w:hAnsi="Georgia"/>
+          <w:i/>
+          <w:iCs/>
+        </w:rPr>
+        <w:t>hashmaps</w:t>
+      </w:r>
+      <w:proofErr w:type="spellEnd"/>
+      <w:r>
+        <w:rPr>
+          <w:rFonts w:ascii="Georgia" w:hAnsi="Georgia"/>
+          <w:i/>
+          <w:iCs/>
+        </w:rPr>
+        <w:t>?</w:t>
+      </w:r>
+      <w:r>
+        <w:rPr>
+          <w:rFonts w:ascii="Georgia" w:hAnsi="Georgia"/>
+        </w:rPr>
+        <w:t xml:space="preserve"> Stack Overflow. </w:t>
+      </w:r>
+      <w:hyperlink r:id="rId32" w:history="1">
+        <w:r>
+          <w:rPr>
+            <w:rStyle w:val="Hyperlink"/>
+            <w:rFonts w:ascii="Georgia" w:hAnsi="Georgia"/>
+          </w:rPr>
+          <w:t>https://stackoverflow.com/questions/6924852/what-are-the-disadvantages-to-hashmaps</w:t>
+        </w:r>
+      </w:hyperlink>
+    </w:p>
+    <w:p>
+      <w:pPr>
+        <w:pStyle w:val="NormalWeb"/>
+        <w:spacing w:after="0" w:afterAutospacing="0" w:line="480" w:lineRule="auto"/>
+        <w:ind w:left="720" w:hanging="720"/>
+        <w:rPr>
+          <w:rFonts w:ascii="Georgia" w:hAnsi="Georgia"/>
+        </w:rPr>
+      </w:pPr>
+      <w:r>
+        <w:rPr>
+          <w:rFonts w:ascii="Georgia" w:hAnsi="Georgia"/>
+        </w:rPr>
+        <w:t>Ruiz, G. (2022, May 29). </w:t>
+      </w:r>
+      <w:r>
+        <w:rPr>
+          <w:rFonts w:ascii="Georgia" w:hAnsi="Georgia"/>
+          <w:i/>
+          <w:iCs/>
+        </w:rPr>
+        <w:t>The travelling salesman problem using genetic algorithm</w:t>
+      </w:r>
+      <w:r>
+        <w:rPr>
+          <w:rFonts w:ascii="Georgia" w:hAnsi="Georgia"/>
+        </w:rPr>
+        <w:t xml:space="preserve">. YouTube. </w:t>
+      </w:r>
+      <w:hyperlink r:id="rId33" w:history="1">
+        <w:r>
+          <w:rPr>
+            <w:rStyle w:val="Hyperlink"/>
+            <w:rFonts w:ascii="Georgia" w:hAnsi="Georgia"/>
+          </w:rPr>
+          <w:t>https://youtu.be/1Mt0HB2eAdY?si=qqiwurxA-1W9xVFQ</w:t>
+        </w:r>
+      </w:hyperlink>
+    </w:p>
+    <w:p>
+      <w:pPr>
+        <w:pStyle w:val="NormalWeb"/>
+        <w:spacing w:after="0" w:afterAutospacing="0" w:line="480" w:lineRule="auto"/>
+        <w:ind w:left="720" w:hanging="720"/>
+        <w:rPr>
+          <w:rFonts w:ascii="Georgia" w:hAnsi="Georgia"/>
+        </w:rPr>
+      </w:pPr>
+      <w:r>
+        <w:rPr>
+          <w:rFonts w:ascii="Georgia" w:hAnsi="Georgia"/>
+        </w:rPr>
+        <w:t xml:space="preserve">Samuel </w:t>
+      </w:r>
+      <w:proofErr w:type="spellStart"/>
+      <w:r>
+        <w:rPr>
+          <w:rFonts w:ascii="Georgia" w:hAnsi="Georgia"/>
+        </w:rPr>
+        <w:t>Klatchko</w:t>
+      </w:r>
+      <w:proofErr w:type="spellEnd"/>
+      <w:r>
+        <w:rPr>
+          <w:rFonts w:ascii="Georgia" w:hAnsi="Georgia"/>
+        </w:rPr>
+        <w:t>, R. (2010, January 14). </w:t>
+      </w:r>
+      <w:r>
+        <w:rPr>
+          <w:rFonts w:ascii="Georgia" w:hAnsi="Georgia"/>
+          <w:i/>
+          <w:iCs/>
+        </w:rPr>
+        <w:t>What is the true difference between a dictionary and a hash table?</w:t>
+      </w:r>
+      <w:r>
+        <w:rPr>
+          <w:rFonts w:ascii="Georgia" w:hAnsi="Georgia"/>
+        </w:rPr>
+        <w:t> Stack Overflow. https://stackoverflow.com/questions/2061222/what-is-the-true-difference-between-a-dictionary-and-a-hash-table</w:t>
+      </w:r>
+    </w:p>
+    <w:p>
+      <w:pPr>
+        <w:pStyle w:val="NormalWeb"/>
+        <w:spacing w:after="0" w:afterAutospacing="0" w:line="480" w:lineRule="auto"/>
+        <w:ind w:left="720" w:hanging="720"/>
+        <w:rPr>
+          <w:rFonts w:ascii="Georgia" w:hAnsi="Georgia"/>
+        </w:rPr>
+      </w:pPr>
+      <w:r>
+        <w:rPr>
+          <w:rFonts w:ascii="Georgia" w:hAnsi="Georgia"/>
+        </w:rPr>
+        <w:t>Saxena, A. (2020, December 6). </w:t>
+      </w:r>
+      <w:r>
+        <w:rPr>
+          <w:rFonts w:ascii="Georgia" w:hAnsi="Georgia"/>
+          <w:i/>
+          <w:iCs/>
+        </w:rPr>
+        <w:t>Hash map in python</w:t>
+      </w:r>
+      <w:r>
+        <w:rPr>
+          <w:rFonts w:ascii="Georgia" w:hAnsi="Georgia"/>
+        </w:rPr>
+        <w:t xml:space="preserve">. </w:t>
+      </w:r>
+      <w:proofErr w:type="spellStart"/>
+      <w:r>
+        <w:rPr>
+          <w:rFonts w:ascii="Georgia" w:hAnsi="Georgia"/>
+        </w:rPr>
+        <w:t>GeeksforGeeks</w:t>
+      </w:r>
+      <w:proofErr w:type="spellEnd"/>
+      <w:r>
+        <w:rPr>
+          <w:rFonts w:ascii="Georgia" w:hAnsi="Georgia"/>
+        </w:rPr>
+        <w:t xml:space="preserve">. </w:t>
+      </w:r>
+      <w:hyperlink r:id="rId34" w:history="1">
+        <w:r>
+          <w:rPr>
+            <w:rStyle w:val="Hyperlink"/>
+            <w:rFonts w:ascii="Georgia" w:hAnsi="Georgia"/>
+          </w:rPr>
+          <w:t>https://www.geeksforgeeks.org/hash-map-in-python/</w:t>
+        </w:r>
+      </w:hyperlink>
+    </w:p>
+    <w:p>
+      <w:pPr>
+        <w:pStyle w:val="NormalWeb"/>
+        <w:spacing w:after="0" w:afterAutospacing="0" w:line="480" w:lineRule="auto"/>
+        <w:ind w:left="720" w:hanging="720"/>
+        <w:rPr>
+          <w:rFonts w:ascii="Georgia" w:hAnsi="Georgia"/>
+        </w:rPr>
+      </w:pPr>
+      <w:r>
+        <w:rPr>
+          <w:rFonts w:ascii="Georgia" w:hAnsi="Georgia"/>
+        </w:rPr>
+        <w:t>Seppänen, J. K. (2012, March 24). </w:t>
+      </w:r>
+      <w:r>
+        <w:rPr>
+          <w:rFonts w:ascii="Georgia" w:hAnsi="Georgia"/>
+          <w:i/>
+          <w:iCs/>
+        </w:rPr>
+        <w:t>Hash table vs. Linear list</w:t>
+      </w:r>
+      <w:r>
+        <w:rPr>
+          <w:rFonts w:ascii="Georgia" w:hAnsi="Georgia"/>
+        </w:rPr>
+        <w:t>. Stack Overflow. https://stackoverflow.com/questions/9849633/hash-table-vs-linear-list</w:t>
+      </w:r>
+    </w:p>
+    <w:p>
+      <w:pPr>
+        <w:pStyle w:val="NormalWeb"/>
+        <w:spacing w:after="0" w:afterAutospacing="0" w:line="480" w:lineRule="auto"/>
+        <w:ind w:left="720" w:hanging="720"/>
+        <w:rPr>
+          <w:rFonts w:ascii="Georgia" w:hAnsi="Georgia"/>
+        </w:rPr>
+      </w:pPr>
+      <w:r>
+        <w:rPr>
+          <w:rFonts w:ascii="Georgia" w:hAnsi="Georgia"/>
+        </w:rPr>
+        <w:t>Solving Optimization Problems [@SolvingOptimizationProblems]. (2021, January 17). </w:t>
+      </w:r>
+      <w:r>
+        <w:rPr>
+          <w:rFonts w:ascii="Georgia" w:hAnsi="Georgia"/>
+          <w:i/>
+          <w:iCs/>
+        </w:rPr>
+        <w:t>Python code of the 2-Opt Algorithm for solving the travelling salesman problems (TSP)</w:t>
+      </w:r>
+      <w:r>
+        <w:rPr>
+          <w:rFonts w:ascii="Georgia" w:hAnsi="Georgia"/>
+        </w:rPr>
+        <w:t xml:space="preserve">. </w:t>
+      </w:r>
+      <w:proofErr w:type="spellStart"/>
+      <w:r>
+        <w:rPr>
+          <w:rFonts w:ascii="Georgia" w:hAnsi="Georgia"/>
+        </w:rPr>
+        <w:t>Youtube</w:t>
+      </w:r>
+      <w:proofErr w:type="spellEnd"/>
+      <w:r>
+        <w:rPr>
+          <w:rFonts w:ascii="Georgia" w:hAnsi="Georgia"/>
+        </w:rPr>
+        <w:t>. https://www.youtube.com/watch?v=ayIsRZAGyi4</w:t>
+      </w:r>
+    </w:p>
+    <w:p>
+      <w:pPr>
+        <w:pStyle w:val="NormalWeb"/>
+        <w:ind w:left="567" w:hanging="567"/>
+      </w:pPr>
+      <w:r>
+        <w:t xml:space="preserve">Track Record/Union Pacific. (2023, January 3). </w:t>
+      </w:r>
+      <w:r>
+        <w:rPr>
+          <w:i/>
+          <w:iCs/>
+        </w:rPr>
+        <w:t>The Pros &amp; Cons of Truck Shipping: Cost, Speed, Capacity and More</w:t>
+      </w:r>
+      <w:r>
+        <w:t xml:space="preserve">. up.com. https://www.up.com/customers/track-record/tr081319-truck-pros-cons.htm#:~:text=Trucks%20travel%20at%20an%20average,and%20cost%2Deffective%20shipping%20solution </w:t>
+      </w:r>
+    </w:p>
+    <w:p>
+      <w:pPr>
+        <w:pStyle w:val="NormalWeb"/>
+        <w:spacing w:after="0" w:afterAutospacing="0" w:line="480" w:lineRule="auto"/>
+        <w:ind w:left="720" w:hanging="720"/>
+        <w:rPr>
+          <w:rFonts w:ascii="Georgia" w:hAnsi="Georgia"/>
+        </w:rPr>
+      </w:pPr>
+      <w:proofErr w:type="spellStart"/>
+      <w:r>
+        <w:rPr>
+          <w:rFonts w:ascii="Georgia" w:hAnsi="Georgia"/>
+        </w:rPr>
+        <w:lastRenderedPageBreak/>
+        <w:t>Xristica</w:t>
+      </w:r>
+      <w:proofErr w:type="spellEnd"/>
+      <w:r>
+        <w:rPr>
+          <w:rFonts w:ascii="Georgia" w:hAnsi="Georgia"/>
+        </w:rPr>
+        <w:t>, A. (2018, July 18). </w:t>
+      </w:r>
+      <w:r>
+        <w:rPr>
+          <w:rFonts w:ascii="Georgia" w:hAnsi="Georgia"/>
+          <w:i/>
+          <w:iCs/>
+        </w:rPr>
+        <w:t xml:space="preserve">10 Reasons for loving Nearest Neighbors algorithm | </w:t>
+      </w:r>
+      <w:proofErr w:type="spellStart"/>
+      <w:r>
+        <w:rPr>
+          <w:rFonts w:ascii="Georgia" w:hAnsi="Georgia"/>
+          <w:i/>
+          <w:iCs/>
+        </w:rPr>
+        <w:t>Quantdare</w:t>
+      </w:r>
+      <w:proofErr w:type="spellEnd"/>
+      <w:r>
+        <w:rPr>
+          <w:rFonts w:ascii="Georgia" w:hAnsi="Georgia"/>
+        </w:rPr>
+        <w:t>. Quantdare.com. view-</w:t>
       </w:r>
       <w:proofErr w:type="gramStart"/>
       <w:r>
-        <w:t>index, but</w:t>
+        <w:rPr>
+          <w:rFonts w:ascii="Georgia" w:hAnsi="Georgia"/>
+        </w:rPr>
+        <w:t>source:https://quantdare.com/10-reasons-for-loving-nearest-neighbors-algorithm/</w:t>
       </w:r>
       <w:proofErr w:type="gramEnd"/>
-      <w:r>
-        <w:t xml:space="preserve"> has a greater number of indices to traverse as opposed to values per index.</w:t>
-      </w:r>
-    </w:p>
-    <w:p>
-      <w:pPr>
-        <w:rPr>
-          <w:rFonts w:ascii="Calibri" w:hAnsi="Calibri" w:cs="Calibri"/>
-        </w:rPr>
-      </w:pPr>
-      <w:r>
-        <w:t> </w:t>
-      </w:r>
+    </w:p>
+    <w:p>
+      <w:pPr>
+        <w:pStyle w:val="NormalWeb"/>
+        <w:ind w:left="567" w:hanging="567"/>
+      </w:pPr>
     </w:p>
     <w:p>
       <w:pPr>
@@ -4365,9 +6003,6 @@
           <w:rFonts w:ascii="Calibri" w:hAnsi="Calibri" w:cs="Calibri"/>
         </w:rPr>
       </w:pPr>
-      <w:r>
-        <w:t>L.  Acknowledge sources, using in-text citations and references, for content that is quoted, paraphrased, or summarized.</w:t>
-      </w:r>
     </w:p>
     <w:p>
       <w:pPr>
@@ -4487,9 +6122,6 @@
       </w:r>
       <w:r>
         <w:br/>
-      </w:r>
-      <w:r>
-        <w:lastRenderedPageBreak/>
         <w:t xml:space="preserve">File types allowed: doc, docx, rtf, </w:t>
       </w:r>
       <w:proofErr w:type="spellStart"/>
@@ -4590,6 +6222,56 @@
     </w:sectPr>
   </w:body>
 </w:document>
+</file>
+
+<file path=word/endnotes.xml><?xml version="1.0" encoding="utf-8"?>
+<w:endnotes xmlns:wpc="http://schemas.microsoft.com/office/word/2010/wordprocessingCanvas" xmlns:cx="http://schemas.microsoft.com/office/drawing/2014/chartex" xmlns:cx1="http://schemas.microsoft.com/office/drawing/2015/9/8/chartex" xmlns:cx2="http://schemas.microsoft.com/office/drawing/2015/10/21/chartex" xmlns:cx3="http://schemas.microsoft.com/office/drawing/2016/5/9/chartex" xmlns:cx4="http://schemas.microsoft.com/office/drawing/2016/5/10/chartex" xmlns:cx5="http://schemas.microsoft.com/office/drawing/2016/5/11/chartex" xmlns:cx6="http://schemas.microsoft.com/office/drawing/2016/5/12/chartex" xmlns:cx7="http://schemas.microsoft.com/office/drawing/2016/5/13/chartex" xmlns:cx8="http://schemas.microsoft.com/office/drawing/2016/5/14/chartex" xmlns:mc="http://schemas.openxmlformats.org/markup-compatibility/2006" xmlns:aink="http://schemas.microsoft.com/office/drawing/2016/ink" xmlns:am3d="http://schemas.microsoft.com/office/drawing/2017/model3d" xmlns:o="urn:schemas-microsoft-com:office:office" xmlns:oel="http://schemas.microsoft.com/office/2019/extlst" xmlns:r="http://schemas.openxmlformats.org/officeDocument/2006/relationships" xmlns:m="http://schemas.openxmlformats.org/officeDocument/2006/math" xmlns:v="urn:schemas-microsoft-com:vml" xmlns:wp14="http://schemas.microsoft.com/office/word/2010/wordprocessingDrawing" xmlns:wp="http://schemas.openxmlformats.org/drawingml/2006/wordprocessingDrawing" xmlns:w10="urn:schemas-microsoft-com:office:word" xmlns:w="http://schemas.openxmlformats.org/wordprocessingml/2006/main" xmlns:w14="http://schemas.microsoft.com/office/word/2010/wordml" xmlns:w15="http://schemas.microsoft.com/office/word/2012/wordml" xmlns:w16cex="http://schemas.microsoft.com/office/word/2018/wordml/cex" xmlns:w16cid="http://schemas.microsoft.com/office/word/2016/wordml/cid" xmlns:w16="http://schemas.microsoft.com/office/word/2018/wordml" xmlns:w16sdtdh="http://schemas.microsoft.com/office/word/2020/wordml/sdtdatahash" xmlns:w16se="http://schemas.microsoft.com/office/word/2015/wordml/symex" xmlns:wpg="http://schemas.microsoft.com/office/word/2010/wordprocessingGroup" xmlns:wpi="http://schemas.microsoft.com/office/word/2010/wordprocessingInk" xmlns:wne="http://schemas.microsoft.com/office/word/2006/wordml" xmlns:wps="http://schemas.microsoft.com/office/word/2010/wordprocessingShape" mc:Ignorable="w14 w15 w16se w16cid w16 w16cex w16sdtdh wp14">
+  <w:endnote w:type="separator" w:id="-1">
+    <w:p>
+      <w:pPr>
+        <w:spacing w:after="0" w:line="240" w:lineRule="auto"/>
+      </w:pPr>
+      <w:r>
+        <w:separator/>
+      </w:r>
+    </w:p>
+  </w:endnote>
+  <w:endnote w:type="continuationSeparator" w:id="0">
+    <w:p>
+      <w:pPr>
+        <w:spacing w:after="0" w:line="240" w:lineRule="auto"/>
+      </w:pPr>
+      <w:r>
+        <w:continuationSeparator/>
+      </w:r>
+    </w:p>
+  </w:endnote>
+</w:endnotes>
+</file>
+
+<file path=word/footnotes.xml><?xml version="1.0" encoding="utf-8"?>
+<w:footnotes xmlns:wpc="http://schemas.microsoft.com/office/word/2010/wordprocessingCanvas" xmlns:cx="http://schemas.microsoft.com/office/drawing/2014/chartex" xmlns:cx1="http://schemas.microsoft.com/office/drawing/2015/9/8/chartex" xmlns:cx2="http://schemas.microsoft.com/office/drawing/2015/10/21/chartex" xmlns:cx3="http://schemas.microsoft.com/office/drawing/2016/5/9/chartex" xmlns:cx4="http://schemas.microsoft.com/office/drawing/2016/5/10/chartex" xmlns:cx5="http://schemas.microsoft.com/office/drawing/2016/5/11/chartex" xmlns:cx6="http://schemas.microsoft.com/office/drawing/2016/5/12/chartex" xmlns:cx7="http://schemas.microsoft.com/office/drawing/2016/5/13/chartex" xmlns:cx8="http://schemas.microsoft.com/office/drawing/2016/5/14/chartex" xmlns:mc="http://schemas.openxmlformats.org/markup-compatibility/2006" xmlns:aink="http://schemas.microsoft.com/office/drawing/2016/ink" xmlns:am3d="http://schemas.microsoft.com/office/drawing/2017/model3d" xmlns:o="urn:schemas-microsoft-com:office:office" xmlns:oel="http://schemas.microsoft.com/office/2019/extlst" xmlns:r="http://schemas.openxmlformats.org/officeDocument/2006/relationships" xmlns:m="http://schemas.openxmlformats.org/officeDocument/2006/math" xmlns:v="urn:schemas-microsoft-com:vml" xmlns:wp14="http://schemas.microsoft.com/office/word/2010/wordprocessingDrawing" xmlns:wp="http://schemas.openxmlformats.org/drawingml/2006/wordprocessingDrawing" xmlns:w10="urn:schemas-microsoft-com:office:word" xmlns:w="http://schemas.openxmlformats.org/wordprocessingml/2006/main" xmlns:w14="http://schemas.microsoft.com/office/word/2010/wordml" xmlns:w15="http://schemas.microsoft.com/office/word/2012/wordml" xmlns:w16cex="http://schemas.microsoft.com/office/word/2018/wordml/cex" xmlns:w16cid="http://schemas.microsoft.com/office/word/2016/wordml/cid" xmlns:w16="http://schemas.microsoft.com/office/word/2018/wordml" xmlns:w16sdtdh="http://schemas.microsoft.com/office/word/2020/wordml/sdtdatahash" xmlns:w16se="http://schemas.microsoft.com/office/word/2015/wordml/symex" xmlns:wpg="http://schemas.microsoft.com/office/word/2010/wordprocessingGroup" xmlns:wpi="http://schemas.microsoft.com/office/word/2010/wordprocessingInk" xmlns:wne="http://schemas.microsoft.com/office/word/2006/wordml" xmlns:wps="http://schemas.microsoft.com/office/word/2010/wordprocessingShape" mc:Ignorable="w14 w15 w16se w16cid w16 w16cex w16sdtdh wp14">
+  <w:footnote w:type="separator" w:id="-1">
+    <w:p>
+      <w:pPr>
+        <w:spacing w:after="0" w:line="240" w:lineRule="auto"/>
+      </w:pPr>
+      <w:r>
+        <w:separator/>
+      </w:r>
+    </w:p>
+  </w:footnote>
+  <w:footnote w:type="continuationSeparator" w:id="0">
+    <w:p>
+      <w:pPr>
+        <w:spacing w:after="0" w:line="240" w:lineRule="auto"/>
+      </w:pPr>
+      <w:r>
+        <w:continuationSeparator/>
+      </w:r>
+    </w:p>
+  </w:footnote>
+</w:footnotes>
 </file>
 
 <file path=word/numbering.xml><?xml version="1.0" encoding="utf-8"?>
@@ -5758,6 +7440,62 @@
     <w:basedOn w:val="DefaultParagraphFont"/>
     <w:rsid w:val="00DE641B"/>
   </w:style>
+  <w:style w:type="character" w:styleId="FollowedHyperlink">
+    <w:name w:val="FollowedHyperlink"/>
+    <w:basedOn w:val="DefaultParagraphFont"/>
+    <w:uiPriority w:val="99"/>
+    <w:semiHidden/>
+    <w:unhideWhenUsed/>
+    <w:rsid w:val="00E70EE2"/>
+    <w:rPr>
+      <w:color w:val="954F72" w:themeColor="followedHyperlink"/>
+      <w:u w:val="single"/>
+    </w:rPr>
+  </w:style>
+  <w:style w:type="paragraph" w:styleId="Header">
+    <w:name w:val="header"/>
+    <w:basedOn w:val="Normal"/>
+    <w:link w:val="HeaderChar"/>
+    <w:uiPriority w:val="99"/>
+    <w:unhideWhenUsed/>
+    <w:rsid w:val="00BD6E6A"/>
+    <w:pPr>
+      <w:tabs>
+        <w:tab w:val="center" w:pos="4680"/>
+        <w:tab w:val="right" w:pos="9360"/>
+      </w:tabs>
+      <w:spacing w:after="0" w:line="240" w:lineRule="auto"/>
+    </w:pPr>
+  </w:style>
+  <w:style w:type="character" w:customStyle="1" w:styleId="HeaderChar">
+    <w:name w:val="Header Char"/>
+    <w:basedOn w:val="DefaultParagraphFont"/>
+    <w:link w:val="Header"/>
+    <w:uiPriority w:val="99"/>
+    <w:rsid w:val="00BD6E6A"/>
+  </w:style>
+  <w:style w:type="paragraph" w:styleId="Footer">
+    <w:name w:val="footer"/>
+    <w:basedOn w:val="Normal"/>
+    <w:link w:val="FooterChar"/>
+    <w:uiPriority w:val="99"/>
+    <w:unhideWhenUsed/>
+    <w:rsid w:val="00BD6E6A"/>
+    <w:pPr>
+      <w:tabs>
+        <w:tab w:val="center" w:pos="4680"/>
+        <w:tab w:val="right" w:pos="9360"/>
+      </w:tabs>
+      <w:spacing w:after="0" w:line="240" w:lineRule="auto"/>
+    </w:pPr>
+  </w:style>
+  <w:style w:type="character" w:customStyle="1" w:styleId="FooterChar">
+    <w:name w:val="Footer Char"/>
+    <w:basedOn w:val="DefaultParagraphFont"/>
+    <w:link w:val="Footer"/>
+    <w:uiPriority w:val="99"/>
+    <w:rsid w:val="00BD6E6A"/>
+  </w:style>
 </w:styles>
 </file>
 

</xml_diff>